<commit_message>
Saving files before refreshing line endings
</commit_message>
<xml_diff>
--- a/docx/template.docx
+++ b/docx/template.docx
@@ -1,66 +1,79 @@
 
 <file path=word/document.xml><?xml version="1.0" encoding="utf-8"?>
-<w:document xmlns:wpc="http://schemas.microsoft.com/office/word/2010/wordprocessingCanvas" xmlns:cx="http://schemas.microsoft.com/office/drawing/2014/chartex" xmlns:cx1="http://schemas.microsoft.com/office/drawing/2015/9/8/chartex" xmlns:mc="http://schemas.openxmlformats.org/markup-compatibility/2006" xmlns:o="urn:schemas-microsoft-com:office:office" xmlns:r="http://schemas.openxmlformats.org/officeDocument/2006/relationships" xmlns:m="http://schemas.openxmlformats.org/officeDocument/2006/math" xmlns:v="urn:schemas-microsoft-com:vml" xmlns:wp14="http://schemas.microsoft.com/office/word/2010/wordprocessingDrawing" xmlns:wp="http://schemas.openxmlformats.org/drawingml/2006/wordprocessingDrawing" xmlns:w10="urn:schemas-microsoft-com:office:word" xmlns:w="http://schemas.openxmlformats.org/wordprocessingml/2006/main" xmlns:w14="http://schemas.microsoft.com/office/word/2010/wordml" xmlns:w15="http://schemas.microsoft.com/office/word/2012/wordml" xmlns:w16se="http://schemas.microsoft.com/office/word/2015/wordml/symex" xmlns:wpg="http://schemas.microsoft.com/office/word/2010/wordprocessingGroup" xmlns:wpi="http://schemas.microsoft.com/office/word/2010/wordprocessingInk" xmlns:wne="http://schemas.microsoft.com/office/word/2006/wordml" xmlns:wps="http://schemas.microsoft.com/office/word/2010/wordprocessingShape" mc:Ignorable="w14 w15 w16se wp14">
+<w:document xmlns:o="urn:schemas-microsoft-com:office:office" xmlns:r="http://schemas.openxmlformats.org/officeDocument/2006/relationships" xmlns:v="urn:schemas-microsoft-com:vml" xmlns:w="http://schemas.openxmlformats.org/wordprocessingml/2006/main" xmlns:w10="urn:schemas-microsoft-com:office:word" xmlns:wp="http://schemas.openxmlformats.org/drawingml/2006/wordprocessingDrawing" xmlns:wps="http://schemas.microsoft.com/office/word/2010/wordprocessingShape" xmlns:wpg="http://schemas.microsoft.com/office/word/2010/wordprocessingGroup" xmlns:mc="http://schemas.openxmlformats.org/markup-compatibility/2006" xmlns:wp14="http://schemas.microsoft.com/office/word/2010/wordprocessingDrawing" xmlns:w14="http://schemas.microsoft.com/office/word/2010/wordml" mc:Ignorable="w14 wp14">
   <w:body>
     <w:p>
       <w:pPr>
-        <w:pStyle w:val="term"/>
-      </w:pPr>
-      <w:r>
+        <w:pStyle w:val="Term"/>
+        <w:rPr/>
+      </w:pPr>
+      <w:r>
+        <w:rPr/>
         <w:t>Title : titre</w:t>
       </w:r>
     </w:p>
     <w:p>
       <w:pPr>
-        <w:pStyle w:val="term"/>
-      </w:pPr>
-      <w:r>
+        <w:pStyle w:val="Term"/>
+        <w:rPr/>
+      </w:pPr>
+      <w:r>
+        <w:rPr/>
         <w:t>Creator : Nom, Prénom (AAAA-AAAA)</w:t>
       </w:r>
     </w:p>
     <w:p>
       <w:pPr>
-        <w:pStyle w:val="term"/>
-      </w:pPr>
-      <w:r>
+        <w:pStyle w:val="Term"/>
+        <w:rPr/>
+      </w:pPr>
+      <w:r>
+        <w:rPr/>
         <w:t>Translator : Constans, Léopold-Albert (1891 – 1936)</w:t>
       </w:r>
     </w:p>
     <w:p>
       <w:pPr>
-        <w:pStyle w:val="term"/>
-      </w:pPr>
-      <w:r>
+        <w:pStyle w:val="Term"/>
+        <w:rPr/>
+      </w:pPr>
+      <w:r>
+        <w:rPr/>
         <w:t>Created : 1926</w:t>
       </w:r>
     </w:p>
     <w:p>
       <w:pPr>
-        <w:pStyle w:val="term"/>
-      </w:pPr>
-      <w:r>
+        <w:pStyle w:val="Term"/>
+        <w:rPr/>
+      </w:pPr>
+      <w:r>
+        <w:rPr/>
         <w:t>Publisher : OBVIL</w:t>
       </w:r>
     </w:p>
     <w:p>
       <w:pPr>
-        <w:pStyle w:val="term"/>
-      </w:pPr>
-      <w:r>
+        <w:pStyle w:val="Term"/>
+        <w:rPr/>
+      </w:pPr>
+      <w:r>
+        <w:rPr/>
         <w:t>Issued : 2014</w:t>
       </w:r>
     </w:p>
     <w:p>
       <w:pPr>
-        <w:pStyle w:val="term"/>
+        <w:pStyle w:val="Term"/>
         <w:rPr>
           <w:rStyle w:val="LienInternet"/>
         </w:rPr>
       </w:pPr>
       <w:r>
+        <w:rPr/>
         <w:t xml:space="preserve">Licence : </w:t>
       </w:r>
-      <w:hyperlink r:id="rId7">
+      <w:hyperlink r:id="rId2">
         <w:r>
           <w:rPr>
             <w:rStyle w:val="LienInternet"/>
@@ -71,12 +84,14 @@
     </w:p>
     <w:p>
       <w:pPr>
-        <w:pStyle w:val="term"/>
-      </w:pPr>
-      <w:r>
+        <w:pStyle w:val="Term"/>
+        <w:rPr/>
+      </w:pPr>
+      <w:r>
+        <w:rPr/>
         <w:t xml:space="preserve">Copyeditor : </w:t>
       </w:r>
-      <w:hyperlink r:id="rId8">
+      <w:hyperlink r:id="rId3">
         <w:r>
           <w:rPr>
             <w:rStyle w:val="LienInternet"/>
@@ -85,20 +100,22 @@
         </w:r>
       </w:hyperlink>
       <w:r>
+        <w:rPr/>
         <w:t xml:space="preserve"> (2014, encodage TEI)</w:t>
       </w:r>
     </w:p>
     <w:p>
       <w:pPr>
-        <w:pStyle w:val="term"/>
+        <w:pStyle w:val="Term"/>
         <w:rPr>
           <w:rStyle w:val="LienInternet"/>
         </w:rPr>
       </w:pPr>
       <w:r>
+        <w:rPr/>
         <w:t xml:space="preserve">Source : </w:t>
       </w:r>
-      <w:hyperlink r:id="rId9">
+      <w:hyperlink r:id="rId4">
         <w:r>
           <w:rPr>
             <w:rStyle w:val="LienInternet"/>
@@ -107,159 +124,216 @@
         </w:r>
       </w:hyperlink>
     </w:p>
-    <w:p/>
-    <w:p>
-      <w:pPr>
-        <w:pStyle w:val="titlePart"/>
-      </w:pPr>
-      <w:r>
+    <w:p>
+      <w:pPr>
+        <w:pStyle w:val="Normal"/>
+        <w:rPr/>
+      </w:pPr>
+      <w:r>
+        <w:rPr/>
+        <w:t>Ce modèle de document doit être enregistré avec Word pour Windows (sinon le code ne marchera pas).</w:t>
+      </w:r>
+    </w:p>
+    <w:p>
+      <w:pPr>
+        <w:pStyle w:val="TitlePart"/>
+        <w:rPr/>
+      </w:pPr>
+      <w:r>
+        <w:rPr/>
         <w:t>Page de titre</w:t>
       </w:r>
     </w:p>
     <w:p>
       <w:pPr>
-        <w:pStyle w:val="docAuthor"/>
-      </w:pPr>
-      <w:r>
+        <w:pStyle w:val="DocAuthor"/>
+        <w:rPr/>
+      </w:pPr>
+      <w:r>
+        <w:rPr/>
         <w:t>Auteur</w:t>
       </w:r>
     </w:p>
     <w:p>
       <w:pPr>
-        <w:pStyle w:val="docImprint"/>
-      </w:pPr>
-      <w:r>
+        <w:pStyle w:val="DocImprint"/>
+        <w:rPr/>
+      </w:pPr>
+      <w:r>
+        <w:rPr/>
         <w:t>Adresse d’impression</w:t>
       </w:r>
     </w:p>
     <w:p>
       <w:pPr>
-        <w:pStyle w:val="docDate"/>
-      </w:pPr>
-      <w:r>
+        <w:pStyle w:val="DocDate"/>
+        <w:rPr/>
+      </w:pPr>
+      <w:r>
+        <w:rPr/>
         <w:t>1664</w:t>
       </w:r>
     </w:p>
-    <w:p/>
-    <w:p>
-      <w:pPr>
-        <w:pStyle w:val="epigraph"/>
-      </w:pPr>
-      <w:r>
-        <w:t>Ce modèle de document doit être enregistré avec Word 2010 pour Windows (sinon le code ne marchera pas).</w:t>
+    <w:p>
+      <w:pPr>
+        <w:pStyle w:val="Normal"/>
+        <w:rPr/>
+      </w:pPr>
+      <w:r>
+        <w:rPr/>
+      </w:r>
+    </w:p>
+    <w:p>
+      <w:pPr>
+        <w:pStyle w:val="Epigraph"/>
+        <w:rPr/>
+      </w:pPr>
+      <w:r>
+        <w:rPr/>
+        <w:t>Épigraphe</w:t>
       </w:r>
     </w:p>
     <w:p>
       <w:pPr>
         <w:pStyle w:val="Titre1"/>
+        <w:rPr/>
       </w:pPr>
       <w:bookmarkStart w:id="0" w:name="Signet"/>
       <w:bookmarkEnd w:id="0"/>
       <w:r>
+        <w:rPr/>
         <w:t>Acte I</w:t>
       </w:r>
     </w:p>
     <w:p>
       <w:pPr>
         <w:pStyle w:val="Titre2"/>
-      </w:pPr>
-      <w:r>
-        <w:rPr>
-          <w:rStyle w:val="id"/>
+        <w:rPr/>
+      </w:pPr>
+      <w:r>
+        <w:rPr>
+          <w:rStyle w:val="Id"/>
         </w:rPr>
         <w:t xml:space="preserve">[identifiant] </w:t>
       </w:r>
       <w:r>
+        <w:rPr/>
         <w:t>Scène première</w:t>
       </w:r>
     </w:p>
     <w:p>
       <w:pPr>
-        <w:pStyle w:val="quotel"/>
-      </w:pPr>
-      <w:r>
+        <w:pStyle w:val="Quotel"/>
+        <w:rPr/>
+      </w:pPr>
+      <w:r>
+        <w:rPr/>
         <w:t>Et je chantais cette romance</w:t>
       </w:r>
       <w:r>
         <w:rPr>
           <w:rStyle w:val="Ancredenotedebasdepage"/>
         </w:rPr>
-        <w:footnoteReference w:id="1"/>
+        <w:footnoteReference w:id="2"/>
       </w:r>
       <w:r>
         <w:fldChar w:fldCharType="begin"/>
       </w:r>
       <w:r>
-        <w:instrText>XE "romance:Sous-entrée: : : : : "</w:instrText>
-      </w:r>
-      <w:r>
+        <w:rPr/>
+        <w:instrText> XE "romance:Sous-entrée: : : : : : : : : " </w:instrText>
+      </w:r>
+      <w:r>
+        <w:rPr/>
+        <w:fldChar w:fldCharType="separate"/>
+      </w:r>
+      <w:r>
+        <w:rPr/>
+      </w:r>
+      <w:r>
+        <w:rPr/>
         <w:fldChar w:fldCharType="end"/>
       </w:r>
     </w:p>
     <w:p>
       <w:pPr>
-        <w:pStyle w:val="epigraph"/>
-      </w:pPr>
-      <w:r>
+        <w:pStyle w:val="Epigraph"/>
+        <w:rPr/>
+      </w:pPr>
+      <w:r>
+        <w:rPr/>
         <w:t xml:space="preserve">En </w:t>
       </w:r>
       <w:r>
         <w:rPr>
-          <w:rStyle w:val="num"/>
+          <w:rStyle w:val="Num"/>
         </w:rPr>
         <w:t>190x3</w:t>
       </w:r>
       <w:r>
+        <w:rPr/>
         <w:t xml:space="preserve"> sans savoir</w:t>
       </w:r>
     </w:p>
     <w:p>
       <w:pPr>
-        <w:pStyle w:val="form"/>
-      </w:pPr>
-      <w:r>
+        <w:pStyle w:val="Form"/>
+        <w:rPr/>
+      </w:pPr>
+      <w:r>
+        <w:rPr/>
         <w:t>DICO</w:t>
       </w:r>
     </w:p>
     <w:p>
       <w:pPr>
-        <w:pStyle w:val="def"/>
-      </w:pPr>
-      <w:r>
+        <w:pStyle w:val="Def"/>
+        <w:rPr/>
+      </w:pPr>
+      <w:r>
+        <w:rPr/>
         <w:t>Définition</w:t>
       </w:r>
     </w:p>
     <w:p>
       <w:pPr>
+        <w:pStyle w:val="Normal"/>
         <w:rPr>
           <w:vertAlign w:val="subscript"/>
         </w:rPr>
       </w:pPr>
-      <w:bookmarkStart w:id="2" w:name="maitre_a_danser"/>
+      <w:bookmarkStart w:id="1" w:name="maitre_a_danser"/>
+      <w:bookmarkEnd w:id="1"/>
+      <w:r>
+        <w:rPr/>
+        <w:t>Maître</w:t>
+      </w:r>
+      <w:r>
+        <w:rPr>
+          <w:vertAlign w:val="superscript"/>
+        </w:rPr>
+        <w:t>exposant</w:t>
+      </w:r>
+      <w:r>
+        <w:rPr/>
+        <w:t xml:space="preserve"> à danser</w:t>
+      </w:r>
+      <w:r>
+        <w:rPr>
+          <w:vertAlign w:val="subscript"/>
+        </w:rPr>
+        <w:t>indice</w:t>
+      </w:r>
+    </w:p>
+    <w:p>
+      <w:pPr>
+        <w:pStyle w:val="Normal"/>
+        <w:rPr/>
+      </w:pPr>
+      <w:bookmarkStart w:id="2" w:name="maitre_a_chanter"/>
       <w:bookmarkEnd w:id="2"/>
       <w:r>
-        <w:t>Maître</w:t>
-      </w:r>
-      <w:r>
-        <w:rPr>
-          <w:vertAlign w:val="superscript"/>
-        </w:rPr>
-        <w:t>exposant</w:t>
-      </w:r>
-      <w:r>
-        <w:t xml:space="preserve"> à danser</w:t>
-      </w:r>
-      <w:r>
-        <w:rPr>
-          <w:vertAlign w:val="subscript"/>
-        </w:rPr>
-        <w:t>indice</w:t>
-      </w:r>
-    </w:p>
-    <w:p>
-      <w:bookmarkStart w:id="3" w:name="maitre_a_chanter"/>
-      <w:bookmarkEnd w:id="3"/>
-      <w:r>
+        <w:rPr/>
         <w:t xml:space="preserve">Maître à </w:t>
       </w:r>
       <w:r>
@@ -269,6 +343,7 @@
         <w:t>souligner</w:t>
       </w:r>
       <w:r>
+        <w:rPr/>
         <w:t xml:space="preserve"> des </w:t>
       </w:r>
       <w:r>
@@ -278,13 +353,23 @@
         <w:t xml:space="preserve">Petites Capitales </w:t>
       </w:r>
       <w:r>
+        <w:rPr/>
         <w:t xml:space="preserve">mot en latin </w:t>
       </w:r>
     </w:p>
-    <w:p/>
-    <w:p>
-      <w:pPr>
-        <w:pStyle w:val="speaker"/>
+    <w:p>
+      <w:pPr>
+        <w:pStyle w:val="Normal"/>
+        <w:rPr/>
+      </w:pPr>
+      <w:r>
+        <w:rPr/>
+      </w:r>
+    </w:p>
+    <w:p>
+      <w:pPr>
+        <w:pStyle w:val="Speaker"/>
+        <w:rPr/>
       </w:pPr>
       <w:hyperlink w:anchor="maitre_a_danser">
         <w:r>
@@ -303,7 +388,13 @@
           <w:rPr>
             <w:rStyle w:val="LienInternet"/>
           </w:rPr>
-          <w:instrText>REF maitre_a_chanter \h</w:instrText>
+          <w:instrText> REF maitre_a_chanter \h </w:instrText>
+        </w:r>
+        <w:r>
+          <w:rPr>
+            <w:rStyle w:val="LienInternet"/>
+          </w:rPr>
+          <w:fldChar w:fldCharType="separate"/>
         </w:r>
         <w:r>
           <w:rPr>
@@ -320,7 +411,18 @@
           <w:rPr>
             <w:rStyle w:val="LienInternet"/>
           </w:rPr>
-          <w:instrText>REF maitre_a_chanter \h</w:instrText>
+          <w:instrText> REF maitre_a_chanter \h </w:instrText>
+        </w:r>
+        <w:r>
+          <w:rPr>
+            <w:rStyle w:val="LienInternet"/>
+          </w:rPr>
+          <w:fldChar w:fldCharType="separate"/>
+        </w:r>
+        <w:r>
+          <w:rPr>
+            <w:rStyle w:val="LienInternet"/>
+          </w:rPr>
         </w:r>
         <w:r>
           <w:rPr>
@@ -338,7 +440,13 @@
           <w:rPr>
             <w:rStyle w:val="LienInternet"/>
           </w:rPr>
-          <w:instrText>REF maitre_a_chanter \h</w:instrText>
+          <w:instrText> REF maitre_a_chanter \h </w:instrText>
+        </w:r>
+        <w:r>
+          <w:rPr>
+            <w:rStyle w:val="LienInternet"/>
+          </w:rPr>
+          <w:fldChar w:fldCharType="separate"/>
         </w:r>
         <w:r>
           <w:rPr>
@@ -361,7 +469,13 @@
           <w:rPr>
             <w:rStyle w:val="LienInternet"/>
           </w:rPr>
-          <w:instrText>REF maitre_a_chanter \h</w:instrText>
+          <w:instrText> REF maitre_a_chanter \h </w:instrText>
+        </w:r>
+        <w:r>
+          <w:rPr>
+            <w:rStyle w:val="LienInternet"/>
+          </w:rPr>
+          <w:fldChar w:fldCharType="separate"/>
         </w:r>
         <w:r>
           <w:rPr>
@@ -384,7 +498,13 @@
           <w:rPr>
             <w:rStyle w:val="LienInternet"/>
           </w:rPr>
-          <w:instrText>REF maitre_a_chanter \h</w:instrText>
+          <w:instrText> REF maitre_a_chanter \h </w:instrText>
+        </w:r>
+        <w:r>
+          <w:rPr>
+            <w:rStyle w:val="LienInternet"/>
+          </w:rPr>
+          <w:fldChar w:fldCharType="separate"/>
         </w:r>
         <w:r>
           <w:rPr>
@@ -407,7 +527,13 @@
           <w:rPr>
             <w:rStyle w:val="LienInternet"/>
           </w:rPr>
-          <w:instrText>REF maitre_a_danser \h</w:instrText>
+          <w:instrText> REF maitre_a_danser \h </w:instrText>
+        </w:r>
+        <w:r>
+          <w:rPr>
+            <w:rStyle w:val="LienInternet"/>
+          </w:rPr>
+          <w:fldChar w:fldCharType="separate"/>
         </w:r>
         <w:r>
           <w:rPr>
@@ -430,7 +556,13 @@
           <w:rPr>
             <w:rStyle w:val="LienInternet"/>
           </w:rPr>
-          <w:instrText>REF maitre_a_danser \h</w:instrText>
+          <w:instrText> REF maitre_a_danser \h </w:instrText>
+        </w:r>
+        <w:r>
+          <w:rPr>
+            <w:rStyle w:val="LienInternet"/>
+          </w:rPr>
+          <w:fldChar w:fldCharType="separate"/>
         </w:r>
         <w:r>
           <w:rPr>
@@ -464,6 +596,7 @@
         </w:r>
       </w:hyperlink>
       <w:r>
+        <w:rPr/>
         <w:t xml:space="preserve"> </w:t>
       </w:r>
       <w:r>
@@ -493,22 +626,27 @@
         <w:t>barrés</w:t>
       </w:r>
       <w:r>
+        <w:rPr/>
         <w:t>.</w:t>
       </w:r>
     </w:p>
     <w:p>
       <w:pPr>
-        <w:pStyle w:val="stage"/>
-      </w:pPr>
-      <w:r>
+        <w:pStyle w:val="Stage"/>
+        <w:rPr/>
+      </w:pPr>
+      <w:r>
+        <w:rPr/>
         <w:t>stage</w:t>
       </w:r>
     </w:p>
     <w:p>
       <w:pPr>
-        <w:pStyle w:val="sp"/>
-      </w:pPr>
-      <w:r>
+        <w:pStyle w:val="Sp"/>
+        <w:rPr/>
+      </w:pPr>
+      <w:r>
+        <w:rPr/>
         <w:t xml:space="preserve">Rien. C’est </w:t>
       </w:r>
       <w:r>
@@ -518,36 +656,35 @@
         <w:t>pour voir</w:t>
       </w:r>
       <w:r>
+        <w:rPr/>
         <w:t xml:space="preserve"> si vous </w:t>
       </w:r>
       <w:r>
         <w:rPr>
-          <w:rStyle w:val="alert"/>
+          <w:rStyle w:val="Alert"/>
         </w:rPr>
         <w:t>m’ente</w:t>
       </w:r>
       <w:r>
+        <w:rPr/>
         <w:t xml:space="preserve">ndez </w:t>
       </w:r>
       <w:r>
         <w:rPr>
-          <w:rStyle w:val="pb"/>
+          <w:rStyle w:val="Pb"/>
         </w:rPr>
         <w:t>[p. 11]</w:t>
       </w:r>
       <w:r>
+        <w:rPr/>
         <w:t xml:space="preserve"> avant-tab</w:t>
-      </w:r>
-      <w:r>
         <w:tab/>
-      </w:r>
-      <w:r>
         <w:br/>
         <w:t xml:space="preserve"> bien. </w:t>
       </w:r>
       <w:r>
         <w:rPr>
-          <w:rStyle w:val="quote-c"/>
+          <w:rStyle w:val="Quotec"/>
         </w:rPr>
         <w:t>Aux deux Maîtres</w:t>
       </w:r>
@@ -558,133 +695,165 @@
         <w:t>.</w:t>
       </w:r>
       <w:r>
+        <w:rPr/>
         <w:t xml:space="preserve"> </w:t>
       </w:r>
       <w:r>
         <w:rPr>
-          <w:rStyle w:val="stage-c"/>
+          <w:rStyle w:val="Stagec"/>
         </w:rPr>
         <w:t>Que dites-vous</w:t>
       </w:r>
       <w:r>
+        <w:rPr/>
         <w:t xml:space="preserve"> de mes </w:t>
       </w:r>
-      <w:commentRangeStart w:id="4"/>
+      <w:commentRangeStart w:id="0"/>
       <w:r>
         <w:rPr>
           <w:rStyle w:val="LienInternet"/>
         </w:rPr>
         <w:t>Lien interne</w:t>
       </w:r>
-      <w:commentRangeEnd w:id="4"/>
-      <w:r>
-        <w:commentReference w:id="4"/>
-      </w:r>
-      <w:r>
+      <w:r>
+        <w:rPr>
+          <w:rStyle w:val="LienInternet"/>
+        </w:rPr>
+      </w:r>
+      <w:commentRangeEnd w:id="0"/>
+      <w:r>
+        <w:commentReference w:id="0"/>
+      </w:r>
+      <w:r>
+        <w:rPr/>
         <w:t xml:space="preserve"> ?</w:t>
       </w:r>
     </w:p>
     <w:p>
       <w:pPr>
-        <w:pStyle w:val="l"/>
+        <w:pStyle w:val="L"/>
         <w:rPr>
           <w:rStyle w:val="Ancredenotedebasdepage"/>
         </w:rPr>
       </w:pPr>
       <w:r>
+        <w:rPr/>
         <w:t>Un vers</w:t>
       </w:r>
     </w:p>
     <w:p>
       <w:pPr>
-        <w:pStyle w:val="l"/>
-      </w:pPr>
-      <w:r>
-        <w:lastRenderedPageBreak/>
+        <w:pStyle w:val="L"/>
+        <w:rPr/>
+      </w:pPr>
+      <w:r>
+        <w:rPr/>
         <w:t>Note de niveau bloc</w:t>
       </w:r>
     </w:p>
     <w:p>
       <w:pPr>
-        <w:pStyle w:val="note"/>
-      </w:pPr>
-      <w:r>
+        <w:pStyle w:val="Note"/>
+        <w:rPr/>
+      </w:pPr>
+      <w:r>
+        <w:rPr/>
         <w:t>Autre paragraphe dans la note</w:t>
       </w:r>
     </w:p>
     <w:p>
       <w:pPr>
-        <w:pStyle w:val="p"/>
-      </w:pPr>
-    </w:p>
-    <w:p>
-      <w:pPr>
-        <w:pStyle w:val="note"/>
-      </w:pPr>
-      <w:r>
+        <w:pStyle w:val="P"/>
+        <w:rPr/>
+      </w:pPr>
+      <w:r>
+        <w:rPr/>
+      </w:r>
+    </w:p>
+    <w:p>
+      <w:pPr>
+        <w:pStyle w:val="Note"/>
+        <w:rPr/>
+      </w:pPr>
+      <w:r>
+        <w:rPr/>
         <w:t>Encore</w:t>
       </w:r>
     </w:p>
     <w:p>
       <w:pPr>
-        <w:pStyle w:val="label"/>
-      </w:pPr>
-      <w:r>
+        <w:pStyle w:val="Label"/>
+        <w:rPr/>
+      </w:pPr>
+      <w:r>
+        <w:rPr/>
         <w:t>&lt;label&gt;</w:t>
       </w:r>
     </w:p>
     <w:p>
       <w:pPr>
+        <w:pStyle w:val="Normal"/>
         <w:jc w:val="center"/>
-      </w:pPr>
-      <w:r>
+        <w:rPr/>
+      </w:pPr>
+      <w:r>
+        <w:rPr/>
         <w:t xml:space="preserve">Centré, </w:t>
       </w:r>
       <w:r>
         <w:rPr>
-          <w:rStyle w:val="bibl-c"/>
+          <w:rStyle w:val="Biblc"/>
         </w:rPr>
         <w:t>référence biblio de niveau caractère</w:t>
       </w:r>
       <w:r>
+        <w:rPr/>
         <w:t>.</w:t>
       </w:r>
     </w:p>
     <w:p>
       <w:pPr>
-        <w:pStyle w:val="quote"/>
-      </w:pPr>
-      <w:r>
+        <w:pStyle w:val="Quote"/>
+        <w:rPr/>
+      </w:pPr>
+      <w:r>
+        <w:rPr/>
         <w:t>texte cité</w:t>
       </w:r>
     </w:p>
     <w:p>
       <w:pPr>
-        <w:pStyle w:val="quote"/>
-      </w:pPr>
-      <w:r>
+        <w:pStyle w:val="Quote"/>
+        <w:rPr/>
+      </w:pPr>
+      <w:r>
+        <w:rPr/>
         <w:t>texte cité</w:t>
       </w:r>
     </w:p>
     <w:p>
       <w:pPr>
-        <w:pStyle w:val="quotel"/>
-      </w:pPr>
-      <w:r>
+        <w:pStyle w:val="Quotel"/>
+        <w:rPr/>
+      </w:pPr>
+      <w:r>
+        <w:rPr/>
         <w:t>citation vers</w:t>
       </w:r>
     </w:p>
     <w:p>
       <w:pPr>
-        <w:pStyle w:val="quotel"/>
-      </w:pPr>
-      <w:r>
+        <w:pStyle w:val="Quotel"/>
+        <w:rPr/>
+      </w:pPr>
+      <w:r>
+        <w:rPr/>
         <w:t>citation vers</w:t>
       </w:r>
     </w:p>
     <w:p>
       <w:pPr>
-        <w:pStyle w:val="p"/>
+        <w:pStyle w:val="P"/>
         <w:rPr>
           <w:lang w:eastAsia="zh-CN" w:bidi="hi-IN"/>
         </w:rPr>
@@ -702,30 +871,32 @@
         </w:rPr>
         <w:t>texte masqué</w:t>
       </w:r>
-      <w:r>
-        <w:rPr>
-          <w:lang w:eastAsia="zh-CN" w:bidi="hi-IN"/>
-        </w:rPr>
-        <w:t xml:space="preserve"> </w:t>
-      </w:r>
-    </w:p>
-    <w:p>
-      <w:pPr>
-        <w:pStyle w:val="trailer"/>
-      </w:pPr>
-      <w:r>
+      <w:bookmarkStart w:id="3" w:name="_GoBack"/>
+      <w:bookmarkEnd w:id="3"/>
+    </w:p>
+    <w:p>
+      <w:pPr>
+        <w:pStyle w:val="Trailer"/>
+        <w:rPr/>
+      </w:pPr>
+      <w:r>
+        <w:rPr/>
         <w:t>Fin de document &lt;trailer&gt;</w:t>
       </w:r>
     </w:p>
     <w:tbl>
       <w:tblPr>
         <w:tblW w:w="9211" w:type="dxa"/>
+        <w:jc w:val="left"/>
         <w:tblInd w:w="-20" w:type="dxa"/>
         <w:tblLayout w:type="fixed"/>
         <w:tblCellMar>
+          <w:top w:w="0" w:type="dxa"/>
           <w:left w:w="88" w:type="dxa"/>
+          <w:bottom w:w="0" w:type="dxa"/>
+          <w:right w:w="108" w:type="dxa"/>
         </w:tblCellMar>
-        <w:tblLook w:val="04A0" w:firstRow="1" w:lastRow="0" w:firstColumn="1" w:lastColumn="0" w:noHBand="0" w:noVBand="1"/>
+        <w:tblLook w:firstRow="1" w:noVBand="1" w:lastRow="0" w:firstColumn="1" w:lastColumn="0" w:noHBand="0" w:val="04a0"/>
       </w:tblPr>
       <w:tblGrid>
         <w:gridCol w:w="3070"/>
@@ -733,6 +904,7 @@
         <w:gridCol w:w="3083"/>
       </w:tblGrid>
       <w:tr>
+        <w:trPr/>
         <w:tc>
           <w:tcPr>
             <w:tcW w:w="3070" w:type="dxa"/>
@@ -742,13 +914,16 @@
               <w:bottom w:val="single" w:sz="4" w:space="0" w:color="00000A"/>
               <w:right w:val="single" w:sz="4" w:space="0" w:color="00000A"/>
             </w:tcBorders>
-            <w:shd w:val="clear" w:color="auto" w:fill="FFFFFF"/>
+            <w:shd w:color="auto" w:fill="FFFFFF" w:val="clear"/>
           </w:tcPr>
           <w:p>
             <w:pPr>
-              <w:widowControl w:val="0"/>
+              <w:pStyle w:val="Normal"/>
+              <w:widowControl w:val="false"/>
+              <w:rPr/>
             </w:pPr>
             <w:r>
+              <w:rPr/>
               <w:t>A1</w:t>
             </w:r>
           </w:p>
@@ -762,13 +937,16 @@
               <w:bottom w:val="single" w:sz="4" w:space="0" w:color="00000A"/>
               <w:right w:val="single" w:sz="4" w:space="0" w:color="00000A"/>
             </w:tcBorders>
-            <w:shd w:val="clear" w:color="auto" w:fill="FFFFFF"/>
+            <w:shd w:color="auto" w:fill="FFFFFF" w:val="clear"/>
           </w:tcPr>
           <w:p>
             <w:pPr>
-              <w:widowControl w:val="0"/>
+              <w:pStyle w:val="Normal"/>
+              <w:widowControl w:val="false"/>
+              <w:rPr/>
             </w:pPr>
             <w:r>
+              <w:rPr/>
               <w:t>B1</w:t>
             </w:r>
           </w:p>
@@ -782,19 +960,23 @@
               <w:bottom w:val="single" w:sz="4" w:space="0" w:color="00000A"/>
               <w:right w:val="single" w:sz="4" w:space="0" w:color="00000A"/>
             </w:tcBorders>
-            <w:shd w:val="clear" w:color="auto" w:fill="FFFFFF"/>
+            <w:shd w:color="auto" w:fill="FFFFFF" w:val="clear"/>
           </w:tcPr>
           <w:p>
             <w:pPr>
-              <w:widowControl w:val="0"/>
+              <w:pStyle w:val="Normal"/>
+              <w:widowControl w:val="false"/>
+              <w:rPr/>
             </w:pPr>
             <w:r>
+              <w:rPr/>
               <w:t>C1</w:t>
             </w:r>
           </w:p>
         </w:tc>
       </w:tr>
       <w:tr>
+        <w:trPr/>
         <w:tc>
           <w:tcPr>
             <w:tcW w:w="3070" w:type="dxa"/>
@@ -804,13 +986,16 @@
               <w:bottom w:val="single" w:sz="4" w:space="0" w:color="00000A"/>
               <w:right w:val="single" w:sz="4" w:space="0" w:color="00000A"/>
             </w:tcBorders>
-            <w:shd w:val="clear" w:color="auto" w:fill="FFFFFF"/>
+            <w:shd w:color="auto" w:fill="FFFFFF" w:val="clear"/>
           </w:tcPr>
           <w:p>
             <w:pPr>
-              <w:widowControl w:val="0"/>
+              <w:pStyle w:val="Normal"/>
+              <w:widowControl w:val="false"/>
+              <w:rPr/>
             </w:pPr>
             <w:r>
+              <w:rPr/>
               <w:t>A2</w:t>
             </w:r>
           </w:p>
@@ -824,13 +1009,16 @@
               <w:bottom w:val="single" w:sz="4" w:space="0" w:color="00000A"/>
               <w:right w:val="single" w:sz="4" w:space="0" w:color="00000A"/>
             </w:tcBorders>
-            <w:shd w:val="clear" w:color="auto" w:fill="FFFFFF"/>
+            <w:shd w:color="auto" w:fill="FFFFFF" w:val="clear"/>
           </w:tcPr>
           <w:p>
             <w:pPr>
-              <w:widowControl w:val="0"/>
+              <w:pStyle w:val="Normal"/>
+              <w:widowControl w:val="false"/>
+              <w:rPr/>
             </w:pPr>
             <w:r>
+              <w:rPr/>
               <w:t>B2</w:t>
             </w:r>
           </w:p>
@@ -844,13 +1032,16 @@
               <w:bottom w:val="single" w:sz="4" w:space="0" w:color="00000A"/>
               <w:right w:val="single" w:sz="4" w:space="0" w:color="00000A"/>
             </w:tcBorders>
-            <w:shd w:val="clear" w:color="auto" w:fill="FFFFFF"/>
+            <w:shd w:color="auto" w:fill="FFFFFF" w:val="clear"/>
           </w:tcPr>
           <w:p>
             <w:pPr>
-              <w:widowControl w:val="0"/>
+              <w:pStyle w:val="Normal"/>
+              <w:widowControl w:val="false"/>
+              <w:rPr/>
             </w:pPr>
             <w:r>
+              <w:rPr/>
               <w:t>C2</w:t>
             </w:r>
           </w:p>
@@ -859,104 +1050,94 @@
     </w:tbl>
     <w:p>
       <w:pPr>
-        <w:ind w:left="567"/>
-      </w:pPr>
-      <w:r>
+        <w:pStyle w:val="Normal"/>
+        <w:ind w:left="567" w:hanging="0"/>
+        <w:rPr/>
+      </w:pPr>
+      <w:r>
+        <w:rPr/>
         <w:t>Indentation</w:t>
       </w:r>
     </w:p>
     <w:sectPr>
-      <w:headerReference w:type="default" r:id="rId12"/>
-      <w:footerReference w:type="default" r:id="rId13"/>
+      <w:headerReference w:type="default" r:id="rId5"/>
+      <w:footerReference w:type="default" r:id="rId6"/>
+      <w:footnotePr>
+        <w:numFmt w:val="decimal"/>
+      </w:footnotePr>
+      <w:type w:val="nextPage"/>
       <w:pgSz w:w="11906" w:h="16838"/>
-      <w:pgMar w:top="851" w:right="1418" w:bottom="851" w:left="1418" w:header="567" w:footer="567" w:gutter="0"/>
-      <w:lnNumType w:countBy="5" w:distance="284" w:restart="continuous"/>
-      <w:cols w:space="720"/>
-      <w:formProt w:val="0"/>
-      <w:docGrid w:linePitch="360"/>
+      <w:pgMar w:left="1418" w:right="1418" w:gutter="0" w:header="567" w:top="851" w:footer="567" w:bottom="851"/>
+      <w:lnNumType w:countBy="5" w:restart="continuous" w:distance="284"/>
+      <w:pgNumType w:fmt="decimal"/>
+      <w:formProt w:val="false"/>
+      <w:textDirection w:val="lrTb"/>
+      <w:docGrid w:type="default" w:linePitch="360" w:charSpace="0"/>
     </w:sectPr>
   </w:body>
 </w:document>
 </file>
 
 <file path=word/comments.xml><?xml version="1.0" encoding="utf-8"?>
-<w:comments xmlns:wpc="http://schemas.microsoft.com/office/word/2010/wordprocessingCanvas" xmlns:cx="http://schemas.microsoft.com/office/drawing/2014/chartex" xmlns:cx1="http://schemas.microsoft.com/office/drawing/2015/9/8/chartex" xmlns:mc="http://schemas.openxmlformats.org/markup-compatibility/2006" xmlns:o="urn:schemas-microsoft-com:office:office" xmlns:r="http://schemas.openxmlformats.org/officeDocument/2006/relationships" xmlns:m="http://schemas.openxmlformats.org/officeDocument/2006/math" xmlns:v="urn:schemas-microsoft-com:vml" xmlns:wp14="http://schemas.microsoft.com/office/word/2010/wordprocessingDrawing" xmlns:wp="http://schemas.openxmlformats.org/drawingml/2006/wordprocessingDrawing" xmlns:w10="urn:schemas-microsoft-com:office:word" xmlns:w="http://schemas.openxmlformats.org/wordprocessingml/2006/main" xmlns:w14="http://schemas.microsoft.com/office/word/2010/wordml" xmlns:w15="http://schemas.microsoft.com/office/word/2012/wordml" xmlns:w16se="http://schemas.microsoft.com/office/word/2015/wordml/symex" xmlns:wpg="http://schemas.microsoft.com/office/word/2010/wordprocessingGroup" xmlns:wpi="http://schemas.microsoft.com/office/word/2010/wordprocessingInk" xmlns:wne="http://schemas.microsoft.com/office/word/2006/wordml" xmlns:wps="http://schemas.microsoft.com/office/word/2010/wordprocessingShape" mc:Ignorable="w14 w15 w16se wp14">
-  <w:comment w:id="4" w:author="Auteur" w:date="1900-01-01T00:00:00Z" w:initials="A">
-    <w:p>
-      <w:r>
-        <w:rPr>
-          <w:rFonts w:ascii="Liberation Serif" w:eastAsia="DejaVu Sans" w:hAnsi="Liberation Serif" w:cs="DejaVu Sans"/>
+<w:comments xmlns:o="urn:schemas-microsoft-com:office:office" xmlns:r="http://schemas.openxmlformats.org/officeDocument/2006/relationships" xmlns:v="urn:schemas-microsoft-com:vml" xmlns:w="http://schemas.openxmlformats.org/wordprocessingml/2006/main" xmlns:w10="urn:schemas-microsoft-com:office:word" xmlns:wp="http://schemas.openxmlformats.org/drawingml/2006/wordprocessingDrawing" xmlns:wps="http://schemas.microsoft.com/office/word/2010/wordprocessingShape" xmlns:wpg="http://schemas.microsoft.com/office/word/2010/wordprocessingGroup" xmlns:mc="http://schemas.openxmlformats.org/markup-compatibility/2006" xmlns:wp14="http://schemas.microsoft.com/office/word/2010/wordprocessingDrawing" xmlns:w14="http://schemas.microsoft.com/office/word/2010/wordml" mc:Ignorable="w14 wp14">
+  <w:comment w:id="0" w:author="Auteur" w:date="1900-01-01T00:00:00Z" w:initials="A">
+    <w:p>
+      <w:r>
+        <w:rPr>
+          <w:rFonts w:ascii="Liberation Serif" w:hAnsi="Liberation Serif" w:eastAsia="DejaVu Sans" w:cs="DejaVu Sans"/>
           <w:szCs w:val="24"/>
           <w:lang w:val="en-US" w:eastAsia="en-US" w:bidi="en-US"/>
         </w:rPr>
         <w:t>Commentaire FGL</w:t>
       </w:r>
     </w:p>
-    <w:p/>
+    <w:p>
+      <w:r>
+        <w:rPr>
+          <w:rFonts w:ascii="Liberation Serif" w:hAnsi="Liberation Serif" w:eastAsia="Segoe UI" w:cs="Tahoma"/>
+          <w:szCs w:val="24"/>
+          <w:lang w:val="en-US" w:eastAsia="en-US" w:bidi="en-US"/>
+        </w:rPr>
+      </w:r>
+    </w:p>
   </w:comment>
 </w:comments>
 </file>
 
-<file path=word/commentsExtended.xml><?xml version="1.0" encoding="utf-8"?>
-<w15:commentsEx xmlns:wpc="http://schemas.microsoft.com/office/word/2010/wordprocessingCanvas" xmlns:cx="http://schemas.microsoft.com/office/drawing/2014/chartex" xmlns:cx1="http://schemas.microsoft.com/office/drawing/2015/9/8/chartex" xmlns:mc="http://schemas.openxmlformats.org/markup-compatibility/2006" xmlns:o="urn:schemas-microsoft-com:office:office" xmlns:r="http://schemas.openxmlformats.org/officeDocument/2006/relationships" xmlns:m="http://schemas.openxmlformats.org/officeDocument/2006/math" xmlns:v="urn:schemas-microsoft-com:vml" xmlns:wp14="http://schemas.microsoft.com/office/word/2010/wordprocessingDrawing" xmlns:wp="http://schemas.openxmlformats.org/drawingml/2006/wordprocessingDrawing" xmlns:w10="urn:schemas-microsoft-com:office:word" xmlns:w="http://schemas.openxmlformats.org/wordprocessingml/2006/main" xmlns:w14="http://schemas.microsoft.com/office/word/2010/wordml" xmlns:w15="http://schemas.microsoft.com/office/word/2012/wordml" xmlns:w16se="http://schemas.microsoft.com/office/word/2015/wordml/symex" xmlns:wpg="http://schemas.microsoft.com/office/word/2010/wordprocessingGroup" xmlns:wpi="http://schemas.microsoft.com/office/word/2010/wordprocessingInk" xmlns:wne="http://schemas.microsoft.com/office/word/2006/wordml" xmlns:wps="http://schemas.microsoft.com/office/word/2010/wordprocessingShape" mc:Ignorable="w14 w15 w16se wp14">
-  <w15:commentEx w15:paraId="52ECDF84" w15:done="0"/>
-</w15:commentsEx>
-</file>
-
-<file path=word/endnotes.xml><?xml version="1.0" encoding="utf-8"?>
-<w:endnotes xmlns:wpc="http://schemas.microsoft.com/office/word/2010/wordprocessingCanvas" xmlns:cx="http://schemas.microsoft.com/office/drawing/2014/chartex" xmlns:cx1="http://schemas.microsoft.com/office/drawing/2015/9/8/chartex" xmlns:mc="http://schemas.openxmlformats.org/markup-compatibility/2006" xmlns:o="urn:schemas-microsoft-com:office:office" xmlns:r="http://schemas.openxmlformats.org/officeDocument/2006/relationships" xmlns:m="http://schemas.openxmlformats.org/officeDocument/2006/math" xmlns:v="urn:schemas-microsoft-com:vml" xmlns:wp14="http://schemas.microsoft.com/office/word/2010/wordprocessingDrawing" xmlns:wp="http://schemas.openxmlformats.org/drawingml/2006/wordprocessingDrawing" xmlns:w10="urn:schemas-microsoft-com:office:word" xmlns:w="http://schemas.openxmlformats.org/wordprocessingml/2006/main" xmlns:w14="http://schemas.microsoft.com/office/word/2010/wordml" xmlns:w15="http://schemas.microsoft.com/office/word/2012/wordml" xmlns:w16se="http://schemas.microsoft.com/office/word/2015/wordml/symex" xmlns:wpg="http://schemas.microsoft.com/office/word/2010/wordprocessingGroup" xmlns:wpi="http://schemas.microsoft.com/office/word/2010/wordprocessingInk" xmlns:wne="http://schemas.microsoft.com/office/word/2006/wordml" xmlns:wps="http://schemas.microsoft.com/office/word/2010/wordprocessingShape" mc:Ignorable="w14 w15 w16se wp14">
-  <w:endnote w:type="separator" w:id="-1">
-    <w:p>
-      <w:pPr>
-        <w:spacing w:line="240" w:lineRule="auto"/>
-      </w:pPr>
-      <w:r>
-        <w:separator/>
-      </w:r>
-    </w:p>
-  </w:endnote>
-  <w:endnote w:type="continuationSeparator" w:id="0">
-    <w:p>
-      <w:pPr>
-        <w:spacing w:line="240" w:lineRule="auto"/>
-      </w:pPr>
-      <w:r>
-        <w:continuationSeparator/>
-      </w:r>
-    </w:p>
-  </w:endnote>
-</w:endnotes>
-</file>
-
 <file path=word/footer1.xml><?xml version="1.0" encoding="utf-8"?>
-<w:ftr xmlns:wpc="http://schemas.microsoft.com/office/word/2010/wordprocessingCanvas" xmlns:cx="http://schemas.microsoft.com/office/drawing/2014/chartex" xmlns:cx1="http://schemas.microsoft.com/office/drawing/2015/9/8/chartex" xmlns:mc="http://schemas.openxmlformats.org/markup-compatibility/2006" xmlns:o="urn:schemas-microsoft-com:office:office" xmlns:r="http://schemas.openxmlformats.org/officeDocument/2006/relationships" xmlns:m="http://schemas.openxmlformats.org/officeDocument/2006/math" xmlns:v="urn:schemas-microsoft-com:vml" xmlns:wp14="http://schemas.microsoft.com/office/word/2010/wordprocessingDrawing" xmlns:wp="http://schemas.openxmlformats.org/drawingml/2006/wordprocessingDrawing" xmlns:w10="urn:schemas-microsoft-com:office:word" xmlns:w="http://schemas.openxmlformats.org/wordprocessingml/2006/main" xmlns:w14="http://schemas.microsoft.com/office/word/2010/wordml" xmlns:w15="http://schemas.microsoft.com/office/word/2012/wordml" xmlns:w16se="http://schemas.microsoft.com/office/word/2015/wordml/symex" xmlns:wpg="http://schemas.microsoft.com/office/word/2010/wordprocessingGroup" xmlns:wpi="http://schemas.microsoft.com/office/word/2010/wordprocessingInk" xmlns:wne="http://schemas.microsoft.com/office/word/2006/wordml" xmlns:wps="http://schemas.microsoft.com/office/word/2010/wordprocessingShape" mc:Ignorable="w14 w15 w16se wp14">
+<w:ftr xmlns:o="urn:schemas-microsoft-com:office:office" xmlns:r="http://schemas.openxmlformats.org/officeDocument/2006/relationships" xmlns:v="urn:schemas-microsoft-com:vml" xmlns:w="http://schemas.openxmlformats.org/wordprocessingml/2006/main" xmlns:w10="urn:schemas-microsoft-com:office:word" xmlns:wp="http://schemas.openxmlformats.org/drawingml/2006/wordprocessingDrawing" xmlns:wps="http://schemas.microsoft.com/office/word/2010/wordprocessingShape" xmlns:wpg="http://schemas.microsoft.com/office/word/2010/wordprocessingGroup" xmlns:mc="http://schemas.openxmlformats.org/markup-compatibility/2006" xmlns:wp14="http://schemas.microsoft.com/office/word/2010/wordprocessingDrawing" xmlns:w14="http://schemas.microsoft.com/office/word/2010/wordml" mc:Ignorable="w14 wp14">
   <w:p>
     <w:pPr>
       <w:pStyle w:val="Pieddepage"/>
+      <w:rPr/>
     </w:pPr>
     <w:r>
+      <w:rPr/>
       <w:tab/>
       <w:t>– </w:t>
     </w:r>
     <w:r>
+      <w:rPr/>
       <w:fldChar w:fldCharType="begin"/>
     </w:r>
     <w:r>
-      <w:instrText>PAGE</w:instrText>
+      <w:rPr/>
+      <w:instrText> PAGE </w:instrText>
     </w:r>
     <w:r>
+      <w:rPr/>
       <w:fldChar w:fldCharType="separate"/>
     </w:r>
     <w:r>
-      <w:rPr>
-        <w:noProof/>
-      </w:rPr>
-      <w:t>1</w:t>
+      <w:rPr/>
+      <w:t>2</w:t>
     </w:r>
     <w:r>
+      <w:rPr/>
       <w:fldChar w:fldCharType="end"/>
     </w:r>
     <w:r>
+      <w:rPr/>
       <w:t> –</w:t>
     </w:r>
   </w:p>
@@ -964,8 +1145,8 @@
 </file>
 
 <file path=word/footnotes.xml><?xml version="1.0" encoding="utf-8"?>
-<w:footnotes xmlns:wpc="http://schemas.microsoft.com/office/word/2010/wordprocessingCanvas" xmlns:cx="http://schemas.microsoft.com/office/drawing/2014/chartex" xmlns:cx1="http://schemas.microsoft.com/office/drawing/2015/9/8/chartex" xmlns:mc="http://schemas.openxmlformats.org/markup-compatibility/2006" xmlns:o="urn:schemas-microsoft-com:office:office" xmlns:r="http://schemas.openxmlformats.org/officeDocument/2006/relationships" xmlns:m="http://schemas.openxmlformats.org/officeDocument/2006/math" xmlns:v="urn:schemas-microsoft-com:vml" xmlns:wp14="http://schemas.microsoft.com/office/word/2010/wordprocessingDrawing" xmlns:wp="http://schemas.openxmlformats.org/drawingml/2006/wordprocessingDrawing" xmlns:w10="urn:schemas-microsoft-com:office:word" xmlns:w="http://schemas.openxmlformats.org/wordprocessingml/2006/main" xmlns:w14="http://schemas.microsoft.com/office/word/2010/wordml" xmlns:w15="http://schemas.microsoft.com/office/word/2012/wordml" xmlns:w16se="http://schemas.microsoft.com/office/word/2015/wordml/symex" xmlns:wpg="http://schemas.microsoft.com/office/word/2010/wordprocessingGroup" xmlns:wpi="http://schemas.microsoft.com/office/word/2010/wordprocessingInk" xmlns:wne="http://schemas.microsoft.com/office/word/2006/wordml" xmlns:wps="http://schemas.microsoft.com/office/word/2010/wordprocessingShape" mc:Ignorable="w14 w15 w16se wp14">
-  <w:footnote w:type="separator" w:id="-1">
+<w:footnotes xmlns:o="urn:schemas-microsoft-com:office:office" xmlns:r="http://schemas.openxmlformats.org/officeDocument/2006/relationships" xmlns:v="urn:schemas-microsoft-com:vml" xmlns:w="http://schemas.openxmlformats.org/wordprocessingml/2006/main" xmlns:w10="urn:schemas-microsoft-com:office:word" xmlns:wp="http://schemas.openxmlformats.org/drawingml/2006/wordprocessingDrawing" xmlns:wps="http://schemas.microsoft.com/office/word/2010/wordprocessingShape" xmlns:wpg="http://schemas.microsoft.com/office/word/2010/wordprocessingGroup" xmlns:mc="http://schemas.openxmlformats.org/markup-compatibility/2006" xmlns:wp14="http://schemas.microsoft.com/office/word/2010/wordprocessingDrawing" xmlns:w14="http://schemas.microsoft.com/office/word/2010/wordml" mc:Ignorable="w14 wp14">
+  <w:footnote w:id="0" w:type="separator">
     <w:p>
       <w:pPr>
         <w:rPr>
@@ -977,7 +1158,7 @@
       </w:r>
     </w:p>
   </w:footnote>
-  <w:footnote w:type="continuationSeparator" w:id="0">
+  <w:footnote w:id="1" w:type="continuationSeparator">
     <w:p>
       <w:pPr>
         <w:rPr>
@@ -989,10 +1170,11 @@
       </w:r>
     </w:p>
   </w:footnote>
-  <w:footnote w:id="1">
+  <w:footnote w:id="2">
     <w:p>
       <w:pPr>
         <w:pStyle w:val="Notedebasdepage"/>
+        <w:rPr/>
       </w:pPr>
       <w:r>
         <w:rPr>
@@ -1001,12 +1183,12 @@
         <w:footnoteRef/>
       </w:r>
       <w:r>
-        <w:t xml:space="preserve"> Une n</w:t>
-      </w:r>
-      <w:bookmarkStart w:id="1" w:name="_GoBack"/>
-      <w:bookmarkEnd w:id="1"/>
-      <w:r>
-        <w:t>ote.</w:t>
+        <w:rPr/>
+        <w:t xml:space="preserve"> </w:t>
+      </w:r>
+      <w:r>
+        <w:rPr/>
+        <w:t>Une note.</w:t>
       </w:r>
     </w:p>
   </w:footnote>
@@ -1014,42 +1196,46 @@
 </file>
 
 <file path=word/header1.xml><?xml version="1.0" encoding="utf-8"?>
-<w:hdr xmlns:wpc="http://schemas.microsoft.com/office/word/2010/wordprocessingCanvas" xmlns:cx="http://schemas.microsoft.com/office/drawing/2014/chartex" xmlns:cx1="http://schemas.microsoft.com/office/drawing/2015/9/8/chartex" xmlns:mc="http://schemas.openxmlformats.org/markup-compatibility/2006" xmlns:o="urn:schemas-microsoft-com:office:office" xmlns:r="http://schemas.openxmlformats.org/officeDocument/2006/relationships" xmlns:m="http://schemas.openxmlformats.org/officeDocument/2006/math" xmlns:v="urn:schemas-microsoft-com:vml" xmlns:wp14="http://schemas.microsoft.com/office/word/2010/wordprocessingDrawing" xmlns:wp="http://schemas.openxmlformats.org/drawingml/2006/wordprocessingDrawing" xmlns:w10="urn:schemas-microsoft-com:office:word" xmlns:w="http://schemas.openxmlformats.org/wordprocessingml/2006/main" xmlns:w14="http://schemas.microsoft.com/office/word/2010/wordml" xmlns:w15="http://schemas.microsoft.com/office/word/2012/wordml" xmlns:w16se="http://schemas.microsoft.com/office/word/2015/wordml/symex" xmlns:wpg="http://schemas.microsoft.com/office/word/2010/wordprocessingGroup" xmlns:wpi="http://schemas.microsoft.com/office/word/2010/wordprocessingInk" xmlns:wne="http://schemas.microsoft.com/office/word/2006/wordml" xmlns:wps="http://schemas.microsoft.com/office/word/2010/wordprocessingShape" mc:Ignorable="w14 w15 w16se wp14">
+<w:hdr xmlns:o="urn:schemas-microsoft-com:office:office" xmlns:r="http://schemas.openxmlformats.org/officeDocument/2006/relationships" xmlns:v="urn:schemas-microsoft-com:vml" xmlns:w="http://schemas.openxmlformats.org/wordprocessingml/2006/main" xmlns:w10="urn:schemas-microsoft-com:office:word" xmlns:wp="http://schemas.openxmlformats.org/drawingml/2006/wordprocessingDrawing" xmlns:wps="http://schemas.microsoft.com/office/word/2010/wordprocessingShape" xmlns:wpg="http://schemas.microsoft.com/office/word/2010/wordprocessingGroup" xmlns:mc="http://schemas.openxmlformats.org/markup-compatibility/2006" xmlns:wp14="http://schemas.microsoft.com/office/word/2010/wordprocessingDrawing" xmlns:w14="http://schemas.microsoft.com/office/word/2010/wordml" mc:Ignorable="w14 wp14">
   <w:p>
     <w:pPr>
-      <w:pStyle w:val="En-tte"/>
+      <w:pStyle w:val="Entte"/>
       <w:jc w:val="center"/>
-    </w:pPr>
+      <w:rPr/>
+    </w:pPr>
+    <w:r>
+      <w:rPr/>
+    </w:r>
   </w:p>
 </w:hdr>
 </file>
 
 <file path=word/styles.xml><?xml version="1.0" encoding="utf-8"?>
-<w:styles xmlns:mc="http://schemas.openxmlformats.org/markup-compatibility/2006" xmlns:r="http://schemas.openxmlformats.org/officeDocument/2006/relationships" xmlns:w="http://schemas.openxmlformats.org/wordprocessingml/2006/main" xmlns:w14="http://schemas.microsoft.com/office/word/2010/wordml" xmlns:w15="http://schemas.microsoft.com/office/word/2012/wordml" xmlns:w16se="http://schemas.microsoft.com/office/word/2015/wordml/symex" mc:Ignorable="w14 w15 w16se">
+<w:styles xmlns:w="http://schemas.openxmlformats.org/wordprocessingml/2006/main" xmlns:w14="http://schemas.microsoft.com/office/word/2010/wordml" xmlns:mc="http://schemas.openxmlformats.org/markup-compatibility/2006" mc:Ignorable="w14">
   <w:docDefaults>
     <w:rPrDefault>
       <w:rPr>
-        <w:rFonts w:ascii="Times New Roman" w:eastAsia="Times New Roman" w:hAnsi="Times New Roman" w:cs="Times New Roman"/>
+        <w:rFonts w:ascii="Times New Roman" w:hAnsi="Times New Roman" w:eastAsia="Times New Roman" w:cs="Times New Roman"/>
         <w:lang w:val="fr-FR" w:eastAsia="fr-FR" w:bidi="ar-SA"/>
       </w:rPr>
     </w:rPrDefault>
     <w:pPrDefault>
       <w:pPr>
-        <w:suppressAutoHyphens/>
+        <w:suppressAutoHyphens w:val="true"/>
       </w:pPr>
     </w:pPrDefault>
   </w:docDefaults>
   <w:latentStyles w:defLockedState="0" w:defUIPriority="99" w:defSemiHidden="0" w:defUnhideWhenUsed="0" w:defQFormat="0" w:count="371">
     <w:lsdException w:name="Normal" w:uiPriority="0" w:qFormat="1"/>
     <w:lsdException w:name="heading 1" w:uiPriority="9" w:qFormat="1"/>
-    <w:lsdException w:name="heading 2" w:semiHidden="1" w:uiPriority="9" w:unhideWhenUsed="1" w:qFormat="1"/>
-    <w:lsdException w:name="heading 3" w:semiHidden="1" w:uiPriority="9" w:unhideWhenUsed="1" w:qFormat="1"/>
-    <w:lsdException w:name="heading 4" w:semiHidden="1" w:uiPriority="9" w:unhideWhenUsed="1" w:qFormat="1"/>
-    <w:lsdException w:name="heading 5" w:semiHidden="1" w:uiPriority="9" w:unhideWhenUsed="1" w:qFormat="1"/>
-    <w:lsdException w:name="heading 6" w:semiHidden="1" w:uiPriority="9" w:unhideWhenUsed="1" w:qFormat="1"/>
-    <w:lsdException w:name="heading 7" w:semiHidden="1" w:uiPriority="9" w:unhideWhenUsed="1" w:qFormat="1"/>
-    <w:lsdException w:name="heading 8" w:semiHidden="1" w:uiPriority="9" w:unhideWhenUsed="1" w:qFormat="1"/>
-    <w:lsdException w:name="heading 9" w:semiHidden="1" w:uiPriority="9" w:unhideWhenUsed="1" w:qFormat="1"/>
+    <w:lsdException w:name="heading 2" w:uiPriority="9" w:semiHidden="1" w:unhideWhenUsed="1" w:qFormat="1"/>
+    <w:lsdException w:name="heading 3" w:uiPriority="9" w:semiHidden="1" w:unhideWhenUsed="1" w:qFormat="1"/>
+    <w:lsdException w:name="heading 4" w:uiPriority="9" w:semiHidden="1" w:unhideWhenUsed="1" w:qFormat="1"/>
+    <w:lsdException w:name="heading 5" w:uiPriority="9" w:semiHidden="1" w:unhideWhenUsed="1" w:qFormat="1"/>
+    <w:lsdException w:name="heading 6" w:uiPriority="9" w:semiHidden="1" w:unhideWhenUsed="1" w:qFormat="1"/>
+    <w:lsdException w:name="heading 7" w:uiPriority="9" w:semiHidden="1" w:unhideWhenUsed="1" w:qFormat="1"/>
+    <w:lsdException w:name="heading 8" w:uiPriority="9" w:semiHidden="1" w:unhideWhenUsed="1" w:qFormat="1"/>
+    <w:lsdException w:name="heading 9" w:uiPriority="9" w:semiHidden="1" w:unhideWhenUsed="1" w:qFormat="1"/>
     <w:lsdException w:name="index 1" w:semiHidden="1" w:unhideWhenUsed="1"/>
     <w:lsdException w:name="index 2" w:semiHidden="1" w:unhideWhenUsed="1"/>
     <w:lsdException w:name="index 3" w:semiHidden="1" w:unhideWhenUsed="1"/>
@@ -1059,22 +1245,22 @@
     <w:lsdException w:name="index 7" w:semiHidden="1" w:unhideWhenUsed="1"/>
     <w:lsdException w:name="index 8" w:semiHidden="1" w:unhideWhenUsed="1"/>
     <w:lsdException w:name="index 9" w:semiHidden="1" w:unhideWhenUsed="1"/>
-    <w:lsdException w:name="toc 1" w:semiHidden="1" w:uiPriority="39" w:unhideWhenUsed="1"/>
-    <w:lsdException w:name="toc 2" w:semiHidden="1" w:uiPriority="39" w:unhideWhenUsed="1"/>
-    <w:lsdException w:name="toc 3" w:semiHidden="1" w:uiPriority="39" w:unhideWhenUsed="1"/>
-    <w:lsdException w:name="toc 4" w:semiHidden="1" w:uiPriority="39" w:unhideWhenUsed="1"/>
-    <w:lsdException w:name="toc 5" w:semiHidden="1" w:uiPriority="39" w:unhideWhenUsed="1"/>
-    <w:lsdException w:name="toc 6" w:semiHidden="1" w:uiPriority="39" w:unhideWhenUsed="1"/>
-    <w:lsdException w:name="toc 7" w:semiHidden="1" w:uiPriority="39" w:unhideWhenUsed="1"/>
-    <w:lsdException w:name="toc 8" w:semiHidden="1" w:uiPriority="39" w:unhideWhenUsed="1"/>
-    <w:lsdException w:name="toc 9" w:semiHidden="1" w:uiPriority="39" w:unhideWhenUsed="1"/>
+    <w:lsdException w:name="toc 1" w:uiPriority="39" w:semiHidden="1" w:unhideWhenUsed="1"/>
+    <w:lsdException w:name="toc 2" w:uiPriority="39" w:semiHidden="1" w:unhideWhenUsed="1"/>
+    <w:lsdException w:name="toc 3" w:uiPriority="39" w:semiHidden="1" w:unhideWhenUsed="1"/>
+    <w:lsdException w:name="toc 4" w:uiPriority="39" w:semiHidden="1" w:unhideWhenUsed="1"/>
+    <w:lsdException w:name="toc 5" w:uiPriority="39" w:semiHidden="1" w:unhideWhenUsed="1"/>
+    <w:lsdException w:name="toc 6" w:uiPriority="39" w:semiHidden="1" w:unhideWhenUsed="1"/>
+    <w:lsdException w:name="toc 7" w:uiPriority="39" w:semiHidden="1" w:unhideWhenUsed="1"/>
+    <w:lsdException w:name="toc 8" w:uiPriority="39" w:semiHidden="1" w:unhideWhenUsed="1"/>
+    <w:lsdException w:name="toc 9" w:uiPriority="39" w:semiHidden="1" w:unhideWhenUsed="1"/>
     <w:lsdException w:name="Normal Indent" w:semiHidden="1" w:unhideWhenUsed="1"/>
     <w:lsdException w:name="footnote text" w:semiHidden="1" w:unhideWhenUsed="1"/>
     <w:lsdException w:name="annotation text" w:semiHidden="1" w:unhideWhenUsed="1"/>
     <w:lsdException w:name="header" w:semiHidden="1" w:unhideWhenUsed="1"/>
     <w:lsdException w:name="footer" w:semiHidden="1" w:unhideWhenUsed="1"/>
     <w:lsdException w:name="index heading" w:semiHidden="1" w:unhideWhenUsed="1"/>
-    <w:lsdException w:name="caption" w:semiHidden="1" w:uiPriority="35" w:unhideWhenUsed="1" w:qFormat="1"/>
+    <w:lsdException w:name="caption" w:uiPriority="35" w:semiHidden="1" w:unhideWhenUsed="1" w:qFormat="1"/>
     <w:lsdException w:name="table of figures" w:semiHidden="1" w:unhideWhenUsed="1"/>
     <w:lsdException w:name="envelope address" w:semiHidden="1" w:unhideWhenUsed="1"/>
     <w:lsdException w:name="envelope return" w:semiHidden="1" w:unhideWhenUsed="1"/>
@@ -1105,7 +1291,7 @@
     <w:lsdException w:name="Title" w:uiPriority="10" w:qFormat="1"/>
     <w:lsdException w:name="Closing" w:semiHidden="1" w:unhideWhenUsed="1"/>
     <w:lsdException w:name="Signature" w:semiHidden="1" w:unhideWhenUsed="1"/>
-    <w:lsdException w:name="Default Paragraph Font" w:semiHidden="1" w:uiPriority="1" w:unhideWhenUsed="1"/>
+    <w:lsdException w:name="Default Paragraph Font" w:uiPriority="1" w:semiHidden="1" w:unhideWhenUsed="1"/>
     <w:lsdException w:name="Body Text" w:semiHidden="1" w:unhideWhenUsed="1"/>
     <w:lsdException w:name="Body Text Indent" w:semiHidden="1" w:unhideWhenUsed="1"/>
     <w:lsdException w:name="List Continue" w:semiHidden="1" w:unhideWhenUsed="1"/>
@@ -1305,8 +1491,8 @@
     <w:lsdException w:name="Subtle Reference" w:uiPriority="31" w:qFormat="1"/>
     <w:lsdException w:name="Intense Reference" w:uiPriority="32" w:qFormat="1"/>
     <w:lsdException w:name="Book Title" w:uiPriority="33" w:qFormat="1"/>
-    <w:lsdException w:name="Bibliography" w:semiHidden="1" w:uiPriority="37" w:unhideWhenUsed="1"/>
-    <w:lsdException w:name="TOC Heading" w:semiHidden="1" w:uiPriority="39" w:unhideWhenUsed="1" w:qFormat="1"/>
+    <w:lsdException w:name="Bibliography" w:uiPriority="37" w:semiHidden="1" w:unhideWhenUsed="1"/>
+    <w:lsdException w:name="TOC Heading" w:uiPriority="39" w:semiHidden="1" w:unhideWhenUsed="1" w:qFormat="1"/>
     <w:lsdException w:name="Plain Table 1" w:uiPriority="41"/>
     <w:lsdException w:name="Plain Table 2" w:uiPriority="42"/>
     <w:lsdException w:name="Plain Table 3" w:uiPriority="43"/>
@@ -1412,30 +1598,38 @@
     <w:lsdException w:name="List Table 6 Colorful Accent 6" w:uiPriority="51"/>
     <w:lsdException w:name="List Table 7 Colorful Accent 6" w:uiPriority="52"/>
   </w:latentStyles>
-  <w:style w:type="paragraph" w:default="1" w:styleId="Normal">
+  <w:style w:type="paragraph" w:styleId="Normal" w:default="1">
     <w:name w:val="Normal"/>
     <w:qFormat/>
-    <w:rsid w:val="00472E6E"/>
-    <w:pPr>
+    <w:rsid w:val="00472e6e"/>
+    <w:pPr>
+      <w:widowControl/>
       <w:suppressLineNumbers/>
-      <w:spacing w:line="312" w:lineRule="auto"/>
-    </w:pPr>
-    <w:rPr>
-      <w:rFonts w:ascii="Helvetica;Arial;sans-serif" w:hAnsi="Helvetica;Arial;sans-serif"/>
+      <w:suppressAutoHyphens w:val="true"/>
+      <w:bidi w:val="0"/>
+      <w:spacing w:lineRule="auto" w:line="312" w:before="0" w:after="0"/>
+      <w:jc w:val="left"/>
+    </w:pPr>
+    <w:rPr>
+      <w:rFonts w:ascii="Helvetica;Arial;sans-serif" w:hAnsi="Helvetica;Arial;sans-serif" w:eastAsia="Times New Roman" w:cs="Times New Roman"/>
+      <w:color w:val="auto"/>
+      <w:kern w:val="0"/>
       <w:sz w:val="24"/>
+      <w:szCs w:val="20"/>
+      <w:lang w:val="fr-FR" w:eastAsia="fr-FR" w:bidi="ar-SA"/>
     </w:rPr>
   </w:style>
   <w:style w:type="paragraph" w:styleId="Titre1">
-    <w:name w:val="heading 1"/>
+    <w:name w:val="Heading 1"/>
     <w:basedOn w:val="Normal"/>
     <w:next w:val="Normal"/>
     <w:qFormat/>
-    <w:rsid w:val="00F15483"/>
-    <w:pPr>
-      <w:keepNext/>
+    <w:rsid w:val="00f15483"/>
+    <w:pPr>
+      <w:keepNext w:val="true"/>
       <w:keepLines/>
       <w:spacing w:before="567" w:after="567"/>
-      <w:ind w:left="567" w:right="567"/>
+      <w:ind w:left="567" w:right="567" w:hanging="0"/>
       <w:jc w:val="center"/>
       <w:outlineLvl w:val="0"/>
     </w:pPr>
@@ -1446,18 +1640,19 @@
     </w:rPr>
   </w:style>
   <w:style w:type="paragraph" w:styleId="Titre2">
-    <w:name w:val="heading 2"/>
+    <w:name w:val="Heading 2"/>
     <w:basedOn w:val="Normal"/>
     <w:next w:val="Normal"/>
     <w:qFormat/>
-    <w:rsid w:val="00ED1DAF"/>
-    <w:pPr>
-      <w:keepNext/>
+    <w:rsid w:val="00ed1daf"/>
+    <w:pPr>
+      <w:keepNext w:val="true"/>
       <w:keepLines/>
       <w:tabs>
-        <w:tab w:val="left" w:pos="0"/>
+        <w:tab w:val="clear" w:pos="720"/>
+        <w:tab w:val="left" w:pos="0" w:leader="none"/>
       </w:tabs>
-      <w:spacing w:before="567" w:after="425" w:line="288" w:lineRule="auto"/>
+      <w:spacing w:lineRule="auto" w:line="288" w:before="567" w:after="425"/>
       <w:outlineLvl w:val="1"/>
     </w:pPr>
     <w:rPr>
@@ -1467,16 +1662,16 @@
     </w:rPr>
   </w:style>
   <w:style w:type="paragraph" w:styleId="Titre3">
-    <w:name w:val="heading 3"/>
+    <w:name w:val="Heading 3"/>
     <w:basedOn w:val="Normal"/>
     <w:next w:val="Normal"/>
     <w:qFormat/>
-    <w:rsid w:val="00ED1DAF"/>
-    <w:pPr>
-      <w:keepNext/>
+    <w:rsid w:val="00ed1daf"/>
+    <w:pPr>
+      <w:keepNext w:val="true"/>
       <w:keepLines/>
       <w:spacing w:before="480" w:after="240"/>
-      <w:ind w:left="567"/>
+      <w:ind w:left="567" w:hanging="0"/>
       <w:outlineLvl w:val="2"/>
     </w:pPr>
     <w:rPr>
@@ -1486,260 +1681,249 @@
     </w:rPr>
   </w:style>
   <w:style w:type="paragraph" w:styleId="Titre4">
-    <w:name w:val="heading 4"/>
+    <w:name w:val="Heading 4"/>
     <w:basedOn w:val="Normal"/>
     <w:next w:val="Normal"/>
     <w:qFormat/>
-    <w:rsid w:val="00D101A6"/>
-    <w:pPr>
-      <w:keepNext/>
+    <w:rsid w:val="00d101a6"/>
+    <w:pPr>
+      <w:keepNext w:val="true"/>
       <w:ind w:firstLine="1134"/>
       <w:outlineLvl w:val="3"/>
     </w:pPr>
+    <w:rPr/>
   </w:style>
   <w:style w:type="paragraph" w:styleId="Titre5">
-    <w:name w:val="heading 5"/>
+    <w:name w:val="Heading 5"/>
     <w:basedOn w:val="Normal"/>
     <w:next w:val="Normal"/>
     <w:qFormat/>
-    <w:rsid w:val="00D101A6"/>
-    <w:pPr>
-      <w:keepNext/>
+    <w:rsid w:val="00d101a6"/>
+    <w:pPr>
+      <w:keepNext w:val="true"/>
       <w:jc w:val="center"/>
       <w:outlineLvl w:val="4"/>
     </w:pPr>
+    <w:rPr/>
   </w:style>
   <w:style w:type="paragraph" w:styleId="Titre6">
-    <w:name w:val="heading 6"/>
+    <w:name w:val="Heading 6"/>
     <w:basedOn w:val="Normal"/>
     <w:next w:val="Normal"/>
     <w:qFormat/>
-    <w:rsid w:val="00D101A6"/>
-    <w:pPr>
-      <w:keepNext/>
+    <w:rsid w:val="00d101a6"/>
+    <w:pPr>
+      <w:keepNext w:val="true"/>
       <w:spacing w:before="113" w:after="57"/>
       <w:outlineLvl w:val="5"/>
     </w:pPr>
+    <w:rPr/>
   </w:style>
   <w:style w:type="paragraph" w:styleId="Titre7">
-    <w:name w:val="heading 7"/>
+    <w:name w:val="Heading 7"/>
     <w:basedOn w:val="Normal"/>
     <w:next w:val="Normal"/>
     <w:qFormat/>
-    <w:rsid w:val="00D101A6"/>
-    <w:pPr>
-      <w:keepNext/>
+    <w:rsid w:val="00d101a6"/>
+    <w:pPr>
+      <w:keepNext w:val="true"/>
       <w:jc w:val="center"/>
       <w:outlineLvl w:val="6"/>
     </w:pPr>
+    <w:rPr/>
   </w:style>
   <w:style w:type="paragraph" w:styleId="Titre8">
-    <w:name w:val="heading 8"/>
+    <w:name w:val="Heading 8"/>
     <w:basedOn w:val="Normal"/>
     <w:next w:val="Normal"/>
     <w:qFormat/>
-    <w:rsid w:val="00D101A6"/>
-    <w:pPr>
-      <w:keepNext/>
+    <w:rsid w:val="00d101a6"/>
+    <w:pPr>
+      <w:keepNext w:val="true"/>
       <w:jc w:val="center"/>
       <w:outlineLvl w:val="7"/>
     </w:pPr>
+    <w:rPr/>
   </w:style>
   <w:style w:type="paragraph" w:styleId="Titre9">
-    <w:name w:val="heading 9"/>
+    <w:name w:val="Heading 9"/>
     <w:basedOn w:val="Normal"/>
     <w:next w:val="Normal"/>
     <w:qFormat/>
-    <w:rsid w:val="00D101A6"/>
-    <w:pPr>
-      <w:keepNext/>
+    <w:rsid w:val="00d101a6"/>
+    <w:pPr>
+      <w:keepNext w:val="true"/>
       <w:jc w:val="center"/>
       <w:outlineLvl w:val="8"/>
     </w:pPr>
-  </w:style>
-  <w:style w:type="character" w:default="1" w:styleId="Policepardfaut">
+    <w:rPr/>
+  </w:style>
+  <w:style w:type="character" w:styleId="DefaultParagraphFont" w:default="1">
     <w:name w:val="Default Paragraph Font"/>
     <w:uiPriority w:val="1"/>
     <w:semiHidden/>
     <w:unhideWhenUsed/>
-  </w:style>
-  <w:style w:type="table" w:default="1" w:styleId="TableauNormal">
-    <w:name w:val="Normal Table"/>
+    <w:qFormat/>
+    <w:rPr/>
+  </w:style>
+  <w:style w:type="character" w:styleId="LienInternet" w:customStyle="1">
+    <w:name w:val="Lien Internet"/>
+    <w:uiPriority w:val="99"/>
+    <w:unhideWhenUsed/>
+    <w:rsid w:val="00ed0c68"/>
+    <w:rPr>
+      <w:color w:val="0000FF"/>
+      <w:u w:val="single"/>
+    </w:rPr>
+  </w:style>
+  <w:style w:type="character" w:styleId="LienInternetvisit" w:customStyle="1">
+    <w:name w:val="Lien Internet visité"/>
+    <w:basedOn w:val="LienInternet"/>
+    <w:rsid w:val="00d101a6"/>
+    <w:rPr>
+      <w:color w:val="800000"/>
+      <w:u w:val="none"/>
+    </w:rPr>
+  </w:style>
+  <w:style w:type="character" w:styleId="Title" w:customStyle="1">
+    <w:name w:val="&lt;title&gt;"/>
+    <w:qFormat/>
+    <w:rsid w:val="00d101a6"/>
+    <w:rPr>
+      <w:i/>
+      <w:u w:val="single"/>
+    </w:rPr>
+  </w:style>
+  <w:style w:type="character" w:styleId="Author" w:customStyle="1">
+    <w:name w:val="&lt;author&gt;"/>
+    <w:qFormat/>
+    <w:rsid w:val="00d101a6"/>
+    <w:rPr>
+      <w:smallCaps/>
+      <w:shd w:fill="E6E6E6" w:val="clear"/>
+    </w:rPr>
+  </w:style>
+  <w:style w:type="character" w:styleId="Character" w:customStyle="1">
+    <w:name w:val="&lt;character&gt;"/>
+    <w:qFormat/>
+    <w:rsid w:val="00d101a6"/>
+    <w:rPr>
+      <w:shd w:fill="FFFF99" w:val="clear"/>
+    </w:rPr>
+  </w:style>
+  <w:style w:type="character" w:styleId="Ancredenotedebasdepage" w:customStyle="1">
+    <w:name w:val="Ancre de note de bas de page"/>
+    <w:rPr>
+      <w:vertAlign w:val="superscript"/>
+    </w:rPr>
+  </w:style>
+  <w:style w:type="character" w:styleId="FootnoteCharacters" w:customStyle="1">
+    <w:name w:val="Footnote Characters"/>
+    <w:basedOn w:val="DefaultParagraphFont"/>
     <w:uiPriority w:val="99"/>
     <w:semiHidden/>
     <w:unhideWhenUsed/>
-    <w:tblPr>
-      <w:tblInd w:w="0" w:type="dxa"/>
-      <w:tblCellMar>
-        <w:top w:w="0" w:type="dxa"/>
-        <w:left w:w="108" w:type="dxa"/>
-        <w:bottom w:w="0" w:type="dxa"/>
-        <w:right w:w="108" w:type="dxa"/>
-      </w:tblCellMar>
-    </w:tblPr>
-  </w:style>
-  <w:style w:type="numbering" w:default="1" w:styleId="Aucuneliste">
-    <w:name w:val="No List"/>
-    <w:uiPriority w:val="99"/>
-    <w:semiHidden/>
-    <w:unhideWhenUsed/>
-  </w:style>
-  <w:style w:type="character" w:customStyle="1" w:styleId="LienInternet">
-    <w:name w:val="Lien Internet"/>
-    <w:uiPriority w:val="99"/>
-    <w:unhideWhenUsed/>
-    <w:rsid w:val="00ED0C68"/>
-    <w:rPr>
-      <w:color w:val="0000FF"/>
-      <w:u w:val="single"/>
-    </w:rPr>
-  </w:style>
-  <w:style w:type="character" w:customStyle="1" w:styleId="LienInternetvisit">
-    <w:name w:val="Lien Internet visité"/>
-    <w:basedOn w:val="LienInternet"/>
-    <w:rsid w:val="00D101A6"/>
-    <w:rPr>
-      <w:color w:val="800000"/>
-      <w:u w:val="none"/>
-    </w:rPr>
-  </w:style>
-  <w:style w:type="character" w:customStyle="1" w:styleId="title">
-    <w:name w:val="&lt;title&gt;"/>
-    <w:qFormat/>
-    <w:rsid w:val="00D101A6"/>
-    <w:rPr>
-      <w:i/>
-      <w:u w:val="single"/>
-    </w:rPr>
-  </w:style>
-  <w:style w:type="character" w:customStyle="1" w:styleId="author">
-    <w:name w:val="&lt;author&gt;"/>
-    <w:qFormat/>
-    <w:rsid w:val="00D101A6"/>
-    <w:rPr>
-      <w:smallCaps/>
-      <w:shd w:val="clear" w:color="auto" w:fill="E6E6E6"/>
-    </w:rPr>
-  </w:style>
-  <w:style w:type="character" w:customStyle="1" w:styleId="character">
-    <w:name w:val="&lt;character&gt;"/>
-    <w:qFormat/>
-    <w:rsid w:val="00D101A6"/>
-    <w:rPr>
-      <w:shd w:val="clear" w:color="auto" w:fill="FFFF99"/>
-    </w:rPr>
-  </w:style>
-  <w:style w:type="character" w:customStyle="1" w:styleId="Ancredenotedebasdepage">
-    <w:name w:val="Ancre de note de bas de page"/>
+    <w:qFormat/>
+    <w:rsid w:val="00884821"/>
     <w:rPr>
       <w:vertAlign w:val="superscript"/>
     </w:rPr>
   </w:style>
-  <w:style w:type="character" w:customStyle="1" w:styleId="FootnoteCharacters">
-    <w:name w:val="Footnote Characters"/>
-    <w:basedOn w:val="Policepardfaut"/>
-    <w:uiPriority w:val="99"/>
-    <w:semiHidden/>
-    <w:unhideWhenUsed/>
-    <w:qFormat/>
-    <w:rsid w:val="00884821"/>
-    <w:rPr>
-      <w:vertAlign w:val="superscript"/>
-    </w:rPr>
-  </w:style>
-  <w:style w:type="character" w:customStyle="1" w:styleId="stage-c">
+  <w:style w:type="character" w:styleId="Stagec" w:customStyle="1">
     <w:name w:val="&lt;stage-c&gt;"/>
     <w:qFormat/>
-    <w:rsid w:val="00472E6E"/>
+    <w:rsid w:val="00472e6e"/>
     <w:rPr>
       <w:i/>
       <w:color w:val="auto"/>
     </w:rPr>
   </w:style>
-  <w:style w:type="character" w:customStyle="1" w:styleId="alert">
+  <w:style w:type="character" w:styleId="Alert" w:customStyle="1">
     <w:name w:val="alert"/>
     <w:qFormat/>
-    <w:rsid w:val="00B92088"/>
+    <w:rsid w:val="00b92088"/>
     <w:rPr>
       <w:color w:val="FF0000"/>
     </w:rPr>
   </w:style>
-  <w:style w:type="character" w:customStyle="1" w:styleId="Caractresdenotedebasdepage">
+  <w:style w:type="character" w:styleId="Caractresdenotedebasdepage" w:customStyle="1">
     <w:name w:val="Caractères de note de bas de page"/>
     <w:qFormat/>
-  </w:style>
-  <w:style w:type="character" w:customStyle="1" w:styleId="Ancredenotedefin">
+    <w:rPr/>
+  </w:style>
+  <w:style w:type="character" w:styleId="Ancredenotedefin" w:customStyle="1">
     <w:name w:val="Ancre de note de fin"/>
     <w:rPr>
       <w:vertAlign w:val="superscript"/>
     </w:rPr>
   </w:style>
-  <w:style w:type="character" w:customStyle="1" w:styleId="Caractresdenotedefin">
+  <w:style w:type="character" w:styleId="Caractresdenotedefin" w:customStyle="1">
     <w:name w:val="Caractères de note de fin"/>
     <w:qFormat/>
-  </w:style>
-  <w:style w:type="character" w:customStyle="1" w:styleId="quote-c">
+    <w:rPr/>
+  </w:style>
+  <w:style w:type="character" w:styleId="Quotec" w:customStyle="1">
     <w:name w:val="&lt;quote-c&gt;"/>
     <w:uiPriority w:val="1"/>
     <w:qFormat/>
-    <w:rsid w:val="00472E6E"/>
+    <w:rsid w:val="00472e6e"/>
     <w:rPr>
       <w:color w:val="auto"/>
     </w:rPr>
   </w:style>
-  <w:style w:type="character" w:customStyle="1" w:styleId="pb">
+  <w:style w:type="character" w:styleId="Pb" w:customStyle="1">
     <w:name w:val="&lt;pb&gt;"/>
     <w:uiPriority w:val="1"/>
     <w:qFormat/>
-    <w:rsid w:val="002F0E65"/>
+    <w:rsid w:val="002f0e65"/>
     <w:rPr>
       <w:color w:val="A6A6A6"/>
       <w:sz w:val="20"/>
     </w:rPr>
   </w:style>
-  <w:style w:type="character" w:styleId="Marquedecommentaire">
+  <w:style w:type="character" w:styleId="Annotationreference">
     <w:name w:val="annotation reference"/>
     <w:uiPriority w:val="99"/>
     <w:semiHidden/>
     <w:unhideWhenUsed/>
     <w:qFormat/>
-    <w:rsid w:val="00B83622"/>
+    <w:rsid w:val="00b83622"/>
     <w:rPr>
       <w:sz w:val="16"/>
       <w:szCs w:val="16"/>
     </w:rPr>
   </w:style>
-  <w:style w:type="character" w:customStyle="1" w:styleId="CommentaireCar">
+  <w:style w:type="character" w:styleId="CommentaireCar" w:customStyle="1">
     <w:name w:val="Commentaire Car"/>
     <w:link w:val="Commentaire"/>
     <w:uiPriority w:val="99"/>
     <w:semiHidden/>
     <w:qFormat/>
-    <w:rsid w:val="00B83622"/>
+    <w:rsid w:val="00b83622"/>
     <w:rPr>
       <w:color w:val="00000A"/>
     </w:rPr>
   </w:style>
-  <w:style w:type="character" w:customStyle="1" w:styleId="ObjetducommentaireCar">
+  <w:style w:type="character" w:styleId="ObjetducommentaireCar" w:customStyle="1">
     <w:name w:val="Objet du commentaire Car"/>
     <w:basedOn w:val="CommentaireCar"/>
     <w:link w:val="Objetducommentaire"/>
     <w:uiPriority w:val="99"/>
     <w:semiHidden/>
     <w:qFormat/>
-    <w:rsid w:val="00B83622"/>
+    <w:rsid w:val="00b83622"/>
     <w:rPr>
       <w:b/>
       <w:bCs/>
       <w:color w:val="00000A"/>
     </w:rPr>
   </w:style>
-  <w:style w:type="character" w:customStyle="1" w:styleId="TextedebullesCar">
+  <w:style w:type="character" w:styleId="TextedebullesCar" w:customStyle="1">
     <w:name w:val="Texte de bulles Car"/>
     <w:uiPriority w:val="99"/>
     <w:semiHidden/>
     <w:qFormat/>
-    <w:rsid w:val="00B83622"/>
+    <w:rsid w:val="00b83622"/>
     <w:rPr>
       <w:rFonts w:ascii="Tahoma" w:hAnsi="Tahoma" w:cs="Tahoma"/>
       <w:color w:val="00000A"/>
@@ -1747,83 +1931,87 @@
       <w:szCs w:val="16"/>
     </w:rPr>
   </w:style>
-  <w:style w:type="character" w:customStyle="1" w:styleId="num">
+  <w:style w:type="character" w:styleId="Num" w:customStyle="1">
     <w:name w:val="&lt;num&gt;"/>
     <w:uiPriority w:val="1"/>
     <w:qFormat/>
-    <w:rsid w:val="00AA2498"/>
+    <w:rsid w:val="00aa2498"/>
     <w:rPr>
       <w:smallCaps/>
     </w:rPr>
   </w:style>
-  <w:style w:type="character" w:customStyle="1" w:styleId="bibl-c">
+  <w:style w:type="character" w:styleId="Biblc" w:customStyle="1">
     <w:name w:val="&lt;bibl-c&gt;"/>
     <w:uiPriority w:val="1"/>
     <w:qFormat/>
-    <w:rsid w:val="00472E6E"/>
+    <w:rsid w:val="00472e6e"/>
     <w:rPr>
       <w:rFonts w:ascii="Georgia" w:hAnsi="Georgia"/>
       <w:color w:val="ED7D31" w:themeColor="accent2"/>
       <w:u w:val="none"/>
     </w:rPr>
   </w:style>
-  <w:style w:type="character" w:customStyle="1" w:styleId="title-c">
+  <w:style w:type="character" w:styleId="Titlec" w:customStyle="1">
     <w:name w:val="&lt;title-c&gt;"/>
     <w:uiPriority w:val="1"/>
     <w:qFormat/>
-    <w:rsid w:val="006F24A7"/>
+    <w:rsid w:val="006f24a7"/>
     <w:rPr>
       <w:i/>
       <w:color w:val="44546A" w:themeColor="text2"/>
       <w:lang w:val="fr-FR"/>
     </w:rPr>
   </w:style>
-  <w:style w:type="character" w:styleId="Numrodeligne">
+  <w:style w:type="character" w:styleId="Linenumber">
     <w:name w:val="line number"/>
     <w:uiPriority w:val="99"/>
     <w:semiHidden/>
     <w:unhideWhenUsed/>
     <w:qFormat/>
-    <w:rsid w:val="00C265AC"/>
-  </w:style>
-  <w:style w:type="character" w:customStyle="1" w:styleId="id">
+    <w:rsid w:val="00c265ac"/>
+    <w:rPr/>
+  </w:style>
+  <w:style w:type="character" w:styleId="Id" w:customStyle="1">
     <w:name w:val="&lt;id&gt;"/>
     <w:uiPriority w:val="1"/>
     <w:qFormat/>
     <w:rsid w:val="00352370"/>
     <w:rPr>
       <w:rFonts w:ascii="Arial" w:hAnsi="Arial"/>
-      <w:b w:val="0"/>
-      <w:i w:val="0"/>
+      <w:b w:val="false"/>
+      <w:i w:val="false"/>
       <w:color w:val="525252" w:themeColor="accent3" w:themeShade="80"/>
       <w:sz w:val="20"/>
     </w:rPr>
   </w:style>
-  <w:style w:type="character" w:customStyle="1" w:styleId="name">
+  <w:style w:type="character" w:styleId="Name" w:customStyle="1">
     <w:name w:val="&lt;name&gt;"/>
     <w:uiPriority w:val="1"/>
     <w:qFormat/>
-    <w:rsid w:val="00205DCE"/>
-  </w:style>
-  <w:style w:type="character" w:customStyle="1" w:styleId="resp">
+    <w:rsid w:val="00205dce"/>
+    <w:rPr/>
+  </w:style>
+  <w:style w:type="character" w:styleId="Resp" w:customStyle="1">
     <w:name w:val="&lt;resp&gt;"/>
     <w:uiPriority w:val="1"/>
     <w:qFormat/>
-    <w:rsid w:val="00205DCE"/>
-  </w:style>
-  <w:style w:type="character" w:customStyle="1" w:styleId="Numrotationdelignes">
+    <w:rsid w:val="00205dce"/>
+    <w:rPr/>
+  </w:style>
+  <w:style w:type="character" w:styleId="Numrotationdelignes" w:customStyle="1">
     <w:name w:val="Numérotation de lignes"/>
-  </w:style>
-  <w:style w:type="character" w:customStyle="1" w:styleId="Caractresdenumrotationverticale">
+    <w:rPr/>
+  </w:style>
+  <w:style w:type="character" w:styleId="Caractresdenumrotationverticale" w:customStyle="1">
     <w:name w:val="Caractères de numérotation verticale"/>
     <w:qFormat/>
     <w:rPr>
-      <w:eastAsianLayout w:id="-1704643584" w:vert="1"/>
-    </w:rPr>
-  </w:style>
-  <w:style w:type="character" w:customStyle="1" w:styleId="TextedebullesCar1">
+      <w:eastAsianLayout w:vert="true"/>
+    </w:rPr>
+  </w:style>
+  <w:style w:type="character" w:styleId="TextedebullesCar1" w:customStyle="1">
     <w:name w:val="Texte de bulles Car1"/>
-    <w:basedOn w:val="Policepardfaut"/>
+    <w:basedOn w:val="DefaultParagraphFont"/>
     <w:link w:val="Textedebulles"/>
     <w:uiPriority w:val="99"/>
     <w:semiHidden/>
@@ -1835,111 +2023,111 @@
       <w:szCs w:val="18"/>
     </w:rPr>
   </w:style>
-  <w:style w:type="character" w:customStyle="1" w:styleId="titlePartCar">
+  <w:style w:type="character" w:styleId="TitlePartCar" w:customStyle="1">
     <w:name w:val="&lt;titlePart&gt; Car"/>
-    <w:basedOn w:val="Policepardfaut"/>
-    <w:qFormat/>
-    <w:rsid w:val="00F16FF5"/>
+    <w:basedOn w:val="DefaultParagraphFont"/>
+    <w:qFormat/>
+    <w:rsid w:val="00f16ff5"/>
     <w:rPr>
       <w:b/>
       <w:sz w:val="48"/>
     </w:rPr>
   </w:style>
-  <w:style w:type="character" w:customStyle="1" w:styleId="docAuthorCar">
+  <w:style w:type="character" w:styleId="DocAuthorCar" w:customStyle="1">
     <w:name w:val="&lt;docAuthor&gt; Car"/>
-    <w:basedOn w:val="titlePartCar"/>
-    <w:qFormat/>
-    <w:rsid w:val="00F16FF5"/>
-    <w:rPr>
-      <w:b w:val="0"/>
+    <w:basedOn w:val="TitlePartCar"/>
+    <w:qFormat/>
+    <w:rsid w:val="00f16ff5"/>
+    <w:rPr>
+      <w:b w:val="false"/>
       <w:sz w:val="48"/>
     </w:rPr>
   </w:style>
-  <w:style w:type="character" w:customStyle="1" w:styleId="docImprintCar">
+  <w:style w:type="character" w:styleId="DocImprintCar" w:customStyle="1">
     <w:name w:val="&lt;docImprint&gt; Car"/>
-    <w:basedOn w:val="Policepardfaut"/>
-    <w:qFormat/>
-    <w:rsid w:val="00F16FF5"/>
+    <w:basedOn w:val="DefaultParagraphFont"/>
+    <w:qFormat/>
+    <w:rsid w:val="00f16ff5"/>
     <w:rPr>
       <w:sz w:val="30"/>
     </w:rPr>
   </w:style>
-  <w:style w:type="character" w:customStyle="1" w:styleId="docDateCar">
+  <w:style w:type="character" w:styleId="DocDateCar" w:customStyle="1">
     <w:name w:val="&lt;docDate&gt; Car"/>
-    <w:basedOn w:val="docImprintCar"/>
-    <w:qFormat/>
-    <w:rsid w:val="00F16FF5"/>
+    <w:basedOn w:val="DocImprintCar"/>
+    <w:qFormat/>
+    <w:rsid w:val="00f16ff5"/>
     <w:rPr>
       <w:sz w:val="36"/>
     </w:rPr>
   </w:style>
-  <w:style w:type="character" w:customStyle="1" w:styleId="CorpsdetexteCar">
+  <w:style w:type="character" w:styleId="CorpsdetexteCar" w:customStyle="1">
     <w:name w:val="Corps de texte Car"/>
-    <w:basedOn w:val="Policepardfaut"/>
+    <w:basedOn w:val="DefaultParagraphFont"/>
     <w:link w:val="Corpsdetexte"/>
     <w:qFormat/>
-    <w:rsid w:val="00B121A0"/>
+    <w:rsid w:val="00b121a0"/>
     <w:rPr>
       <w:rFonts w:ascii="Helvetica;Arial;sans-serif" w:hAnsi="Helvetica;Arial;sans-serif"/>
       <w:sz w:val="24"/>
     </w:rPr>
   </w:style>
-  <w:style w:type="character" w:customStyle="1" w:styleId="pCar">
+  <w:style w:type="character" w:styleId="PCar" w:customStyle="1">
     <w:name w:val="&lt;p&gt; Car"/>
     <w:basedOn w:val="CorpsdetexteCar"/>
     <w:qFormat/>
-    <w:rsid w:val="00547F4F"/>
+    <w:rsid w:val="00547f4f"/>
     <w:rPr>
       <w:rFonts w:ascii="Helvetica;Arial;sans-serif" w:hAnsi="Helvetica;Arial;sans-serif"/>
       <w:color w:val="00000A"/>
       <w:sz w:val="24"/>
     </w:rPr>
   </w:style>
-  <w:style w:type="character" w:customStyle="1" w:styleId="spCar">
+  <w:style w:type="character" w:styleId="SpCar" w:customStyle="1">
     <w:name w:val="&lt;sp&gt; Car"/>
-    <w:basedOn w:val="pCar"/>
-    <w:qFormat/>
-    <w:rsid w:val="00B121A0"/>
+    <w:basedOn w:val="PCar"/>
+    <w:qFormat/>
+    <w:rsid w:val="00b121a0"/>
     <w:rPr>
       <w:rFonts w:ascii="Helvetica;Arial;sans-serif" w:hAnsi="Helvetica;Arial;sans-serif"/>
       <w:color w:val="00000A"/>
       <w:sz w:val="24"/>
     </w:rPr>
   </w:style>
-  <w:style w:type="character" w:customStyle="1" w:styleId="En-tteCar">
+  <w:style w:type="character" w:styleId="EntteCar" w:customStyle="1">
     <w:name w:val="En-tête Car"/>
-    <w:basedOn w:val="Policepardfaut"/>
+    <w:basedOn w:val="DefaultParagraphFont"/>
     <w:uiPriority w:val="99"/>
     <w:qFormat/>
-    <w:rsid w:val="00BB2877"/>
+    <w:rsid w:val="00bb2877"/>
     <w:rPr>
       <w:rFonts w:ascii="Helvetica;Arial;sans-serif" w:hAnsi="Helvetica;Arial;sans-serif"/>
       <w:sz w:val="24"/>
     </w:rPr>
   </w:style>
-  <w:style w:type="character" w:customStyle="1" w:styleId="PieddepageCar">
+  <w:style w:type="character" w:styleId="PieddepageCar" w:customStyle="1">
     <w:name w:val="Pied de page Car"/>
-    <w:basedOn w:val="Policepardfaut"/>
+    <w:basedOn w:val="DefaultParagraphFont"/>
     <w:link w:val="Pieddepage"/>
     <w:uiPriority w:val="99"/>
     <w:qFormat/>
-    <w:rsid w:val="00BB2877"/>
+    <w:rsid w:val="00bb2877"/>
     <w:rPr>
       <w:rFonts w:ascii="Helvetica;Arial;sans-serif" w:hAnsi="Helvetica;Arial;sans-serif"/>
       <w:sz w:val="24"/>
     </w:rPr>
   </w:style>
   <w:style w:type="paragraph" w:styleId="Titre">
-    <w:name w:val="Title"/>
+    <w:name w:val="Titre"/>
     <w:basedOn w:val="Normal"/>
     <w:next w:val="Corpsdetexte"/>
     <w:qFormat/>
     <w:pPr>
-      <w:keepNext/>
+      <w:keepNext w:val="true"/>
       <w:spacing w:before="240" w:after="120"/>
     </w:pPr>
     <w:rPr>
-      <w:rFonts w:ascii="Liberation Sans" w:eastAsia="Noto Sans CJK SC" w:hAnsi="Liberation Sans" w:cs="Lohit Devanagari"/>
+      <w:rFonts w:ascii="Liberation Sans" w:hAnsi="Liberation Sans" w:eastAsia="Microsoft YaHei" w:cs="Lucida Sans"/>
       <w:sz w:val="28"/>
       <w:szCs w:val="28"/>
     </w:rPr>
@@ -1948,20 +2136,62 @@
     <w:name w:val="Body Text"/>
     <w:basedOn w:val="Normal"/>
     <w:link w:val="CorpsdetexteCar"/>
-    <w:rsid w:val="00E05B8C"/>
+    <w:rsid w:val="00e05b8c"/>
     <w:pPr>
       <w:ind w:firstLine="284"/>
       <w:jc w:val="both"/>
     </w:pPr>
+    <w:rPr/>
   </w:style>
   <w:style w:type="paragraph" w:styleId="Liste">
     <w:name w:val="List"/>
     <w:basedOn w:val="Corpsdetexte"/>
+    <w:pPr/>
     <w:rPr>
       <w:rFonts w:cs="Mangal"/>
     </w:rPr>
   </w:style>
   <w:style w:type="paragraph" w:styleId="Lgende">
+    <w:name w:val="Caption"/>
+    <w:basedOn w:val="Normal"/>
+    <w:qFormat/>
+    <w:pPr>
+      <w:suppressLineNumbers/>
+      <w:spacing w:before="120" w:after="120"/>
+    </w:pPr>
+    <w:rPr>
+      <w:rFonts w:cs="Lucida Sans"/>
+      <w:i/>
+      <w:iCs/>
+      <w:sz w:val="24"/>
+      <w:szCs w:val="24"/>
+    </w:rPr>
+  </w:style>
+  <w:style w:type="paragraph" w:styleId="Index" w:customStyle="1">
+    <w:name w:val="Index"/>
+    <w:basedOn w:val="Normal"/>
+    <w:qFormat/>
+    <w:pPr/>
+    <w:rPr>
+      <w:rFonts w:cs="Lohit Devanagari"/>
+    </w:rPr>
+  </w:style>
+  <w:style w:type="paragraph" w:styleId="Titreprincipal">
+    <w:name w:val="Title"/>
+    <w:basedOn w:val="Normal"/>
+    <w:next w:val="Corpsdetexte"/>
+    <w:qFormat/>
+    <w:pPr>
+      <w:keepNext w:val="true"/>
+      <w:spacing w:before="240" w:after="120"/>
+    </w:pPr>
+    <w:rPr>
+      <w:rFonts w:ascii="Liberation Sans" w:hAnsi="Liberation Sans" w:eastAsia="Noto Sans CJK SC" w:cs="Lohit Devanagari"/>
+      <w:sz w:val="28"/>
+      <w:szCs w:val="28"/>
+    </w:rPr>
+  </w:style>
+  <w:style w:type="paragraph" w:styleId="Caption">
     <w:name w:val="caption"/>
     <w:basedOn w:val="Normal"/>
     <w:qFormat/>
@@ -1974,21 +2204,13 @@
       <w:iCs/>
     </w:rPr>
   </w:style>
-  <w:style w:type="paragraph" w:customStyle="1" w:styleId="Index">
-    <w:name w:val="Index"/>
-    <w:basedOn w:val="Normal"/>
-    <w:qFormat/>
-    <w:rPr>
-      <w:rFonts w:cs="Lohit Devanagari"/>
-    </w:rPr>
-  </w:style>
-  <w:style w:type="paragraph" w:customStyle="1" w:styleId="bibl">
+  <w:style w:type="paragraph" w:styleId="Bibl" w:customStyle="1">
     <w:name w:val="&lt;bibl&gt;"/>
     <w:basedOn w:val="Normal"/>
     <w:qFormat/>
-    <w:rsid w:val="004E0811"/>
-    <w:pPr>
-      <w:widowControl w:val="0"/>
+    <w:rsid w:val="004e0811"/>
+    <w:pPr>
+      <w:widowControl w:val="false"/>
       <w:ind w:left="709" w:hanging="709"/>
       <w:textAlignment w:val="baseline"/>
     </w:pPr>
@@ -1996,26 +2218,27 @@
       <w:rFonts w:ascii="sans-serif" w:hAnsi="sans-serif"/>
     </w:rPr>
   </w:style>
-  <w:style w:type="paragraph" w:customStyle="1" w:styleId="dateline">
+  <w:style w:type="paragraph" w:styleId="Dateline" w:customStyle="1">
     <w:name w:val="&lt;dateline&gt;"/>
     <w:basedOn w:val="Normal"/>
     <w:next w:val="Normal"/>
     <w:qFormat/>
-    <w:rsid w:val="00D101A6"/>
-    <w:pPr>
-      <w:widowControl w:val="0"/>
+    <w:rsid w:val="00d101a6"/>
+    <w:pPr>
+      <w:widowControl w:val="false"/>
       <w:jc w:val="right"/>
       <w:textAlignment w:val="baseline"/>
     </w:pPr>
-  </w:style>
-  <w:style w:type="paragraph" w:customStyle="1" w:styleId="salute">
+    <w:rPr/>
+  </w:style>
+  <w:style w:type="paragraph" w:styleId="Salute" w:customStyle="1">
     <w:name w:val="&lt;salute&gt;"/>
     <w:basedOn w:val="Normal"/>
-    <w:next w:val="p"/>
-    <w:qFormat/>
-    <w:rsid w:val="00F02E31"/>
-    <w:pPr>
-      <w:widowControl w:val="0"/>
+    <w:next w:val="P"/>
+    <w:qFormat/>
+    <w:rsid w:val="00f02e31"/>
+    <w:pPr>
+      <w:widowControl w:val="false"/>
       <w:spacing w:before="240" w:after="480"/>
       <w:jc w:val="right"/>
       <w:textAlignment w:val="baseline"/>
@@ -2024,114 +2247,120 @@
       <w:i/>
     </w:rPr>
   </w:style>
-  <w:style w:type="paragraph" w:customStyle="1" w:styleId="signed">
+  <w:style w:type="paragraph" w:styleId="Signed" w:customStyle="1">
     <w:name w:val="&lt;signed&gt;"/>
     <w:basedOn w:val="Normal"/>
     <w:next w:val="Normal"/>
     <w:qFormat/>
-    <w:rsid w:val="00E2507E"/>
-    <w:pPr>
-      <w:widowControl w:val="0"/>
+    <w:rsid w:val="00e2507e"/>
+    <w:pPr>
+      <w:widowControl w:val="false"/>
       <w:textAlignment w:val="baseline"/>
     </w:pPr>
-  </w:style>
-  <w:style w:type="paragraph" w:customStyle="1" w:styleId="byline">
+    <w:rPr/>
+  </w:style>
+  <w:style w:type="paragraph" w:styleId="Byline" w:customStyle="1">
     <w:name w:val="&lt;byline&gt;"/>
     <w:basedOn w:val="Normal"/>
     <w:qFormat/>
-    <w:rsid w:val="005554BF"/>
-    <w:pPr>
-      <w:widowControl w:val="0"/>
+    <w:rsid w:val="005554bf"/>
+    <w:pPr>
+      <w:widowControl w:val="false"/>
       <w:jc w:val="right"/>
       <w:textAlignment w:val="baseline"/>
     </w:pPr>
-  </w:style>
-  <w:style w:type="paragraph" w:customStyle="1" w:styleId="argument">
+    <w:rPr/>
+  </w:style>
+  <w:style w:type="paragraph" w:styleId="Argument" w:customStyle="1">
     <w:name w:val="&lt;argument&gt;"/>
     <w:basedOn w:val="Normal"/>
     <w:qFormat/>
-    <w:rsid w:val="00D101A6"/>
-    <w:pPr>
-      <w:widowControl w:val="0"/>
+    <w:rsid w:val="00d101a6"/>
+    <w:pPr>
+      <w:widowControl w:val="false"/>
       <w:pBdr>
         <w:top w:val="single" w:sz="2" w:space="1" w:color="C0C0C0"/>
         <w:left w:val="single" w:sz="2" w:space="7" w:color="C0C0C0"/>
         <w:bottom w:val="single" w:sz="2" w:space="1" w:color="C0C0C0"/>
         <w:right w:val="single" w:sz="2" w:space="7" w:color="C0C0C0"/>
       </w:pBdr>
-      <w:spacing w:before="567" w:line="216" w:lineRule="auto"/>
+      <w:spacing w:lineRule="auto" w:line="216" w:before="567" w:after="0"/>
       <w:jc w:val="both"/>
       <w:textAlignment w:val="baseline"/>
     </w:pPr>
-  </w:style>
-  <w:style w:type="paragraph" w:customStyle="1" w:styleId="space">
+    <w:rPr/>
+  </w:style>
+  <w:style w:type="paragraph" w:styleId="Space" w:customStyle="1">
     <w:name w:val="&lt;space&gt;"/>
     <w:basedOn w:val="Normal"/>
     <w:next w:val="Normal"/>
     <w:qFormat/>
-    <w:rsid w:val="00D101A6"/>
-    <w:pPr>
-      <w:widowControl w:val="0"/>
+    <w:rsid w:val="00d101a6"/>
+    <w:pPr>
+      <w:widowControl w:val="false"/>
       <w:textAlignment w:val="baseline"/>
     </w:pPr>
     <w:rPr>
       <w:color w:val="00000A"/>
     </w:rPr>
   </w:style>
-  <w:style w:type="paragraph" w:customStyle="1" w:styleId="l">
+  <w:style w:type="paragraph" w:styleId="L" w:customStyle="1">
     <w:name w:val="&lt;l&gt;"/>
     <w:basedOn w:val="Normal"/>
     <w:qFormat/>
-    <w:rsid w:val="00ED1DAF"/>
-    <w:pPr>
-      <w:widowControl w:val="0"/>
-      <w:spacing w:line="264" w:lineRule="auto"/>
+    <w:rsid w:val="00ed1daf"/>
+    <w:pPr>
+      <w:widowControl w:val="false"/>
+      <w:spacing w:lineRule="auto" w:line="264"/>
       <w:textAlignment w:val="baseline"/>
     </w:pPr>
     <w:rPr>
       <w:sz w:val="22"/>
     </w:rPr>
   </w:style>
-  <w:style w:type="paragraph" w:customStyle="1" w:styleId="quote">
+  <w:style w:type="paragraph" w:styleId="Quote" w:customStyle="1">
     <w:name w:val="&lt;quote&gt;"/>
     <w:basedOn w:val="Normal"/>
     <w:next w:val="Normal"/>
     <w:qFormat/>
-    <w:rsid w:val="00472E6E"/>
-    <w:pPr>
-      <w:widowControl w:val="0"/>
-      <w:spacing w:before="142" w:after="113" w:line="228" w:lineRule="auto"/>
-      <w:ind w:left="851"/>
+    <w:rsid w:val="00472e6e"/>
+    <w:pPr>
+      <w:widowControl w:val="false"/>
+      <w:spacing w:lineRule="auto" w:line="228" w:before="142" w:after="113"/>
+      <w:ind w:left="851" w:hanging="0"/>
       <w:jc w:val="both"/>
       <w:textAlignment w:val="baseline"/>
     </w:pPr>
-  </w:style>
-  <w:style w:type="paragraph" w:customStyle="1" w:styleId="quotel">
+    <w:rPr/>
+  </w:style>
+  <w:style w:type="paragraph" w:styleId="Quotel" w:customStyle="1">
     <w:name w:val="&lt;quote.l&gt;"/>
-    <w:basedOn w:val="l"/>
-    <w:qFormat/>
-    <w:rsid w:val="00472E6E"/>
+    <w:basedOn w:val="L"/>
+    <w:qFormat/>
+    <w:rsid w:val="00472e6e"/>
     <w:pPr>
       <w:ind w:left="1135" w:hanging="284"/>
     </w:pPr>
-  </w:style>
-  <w:style w:type="paragraph" w:customStyle="1" w:styleId="speaker">
+    <w:rPr/>
+  </w:style>
+  <w:style w:type="paragraph" w:styleId="Speaker" w:customStyle="1">
     <w:name w:val="&lt;speaker&gt;"/>
     <w:basedOn w:val="Normal"/>
     <w:next w:val="Normal"/>
     <w:qFormat/>
-    <w:rsid w:val="009A172D"/>
-    <w:pPr>
-      <w:spacing w:before="120" w:after="60" w:line="240" w:lineRule="auto"/>
-      <w:ind w:left="1418"/>
-    </w:pPr>
-  </w:style>
-  <w:style w:type="paragraph" w:customStyle="1" w:styleId="stage">
+    <w:rsid w:val="009a172d"/>
+    <w:pPr>
+      <w:spacing w:lineRule="auto" w:line="240" w:before="120" w:after="60"/>
+      <w:ind w:left="1418" w:hanging="0"/>
+    </w:pPr>
+    <w:rPr/>
+  </w:style>
+  <w:style w:type="paragraph" w:styleId="Stage" w:customStyle="1">
     <w:name w:val="&lt;stage&gt;"/>
     <w:basedOn w:val="Normal"/>
     <w:next w:val="Normal"/>
     <w:qFormat/>
-    <w:rsid w:val="00505BFE"/>
+    <w:rsid w:val="00505bfe"/>
     <w:pPr>
       <w:spacing w:before="120" w:after="120"/>
     </w:pPr>
@@ -2140,11 +2369,11 @@
     </w:rPr>
   </w:style>
   <w:style w:type="paragraph" w:styleId="Notedebasdepage">
-    <w:name w:val="footnote text"/>
+    <w:name w:val="Footnote Text"/>
     <w:basedOn w:val="Normal"/>
     <w:rsid w:val="00545934"/>
     <w:pPr>
-      <w:spacing w:line="240" w:lineRule="auto"/>
+      <w:spacing w:lineRule="auto" w:line="240"/>
       <w:jc w:val="both"/>
     </w:pPr>
     <w:rPr>
@@ -2152,48 +2381,49 @@
       <w:sz w:val="20"/>
     </w:rPr>
   </w:style>
-  <w:style w:type="paragraph" w:customStyle="1" w:styleId="label">
+  <w:style w:type="paragraph" w:styleId="Label" w:customStyle="1">
     <w:name w:val="&lt;label&gt;"/>
     <w:basedOn w:val="Normal"/>
     <w:qFormat/>
-    <w:rsid w:val="00D30E13"/>
+    <w:rsid w:val="00d30e13"/>
     <w:pPr>
       <w:spacing w:before="120" w:after="120"/>
       <w:jc w:val="center"/>
     </w:pPr>
-  </w:style>
-  <w:style w:type="paragraph" w:customStyle="1" w:styleId="trailer">
+    <w:rPr/>
+  </w:style>
+  <w:style w:type="paragraph" w:styleId="Trailer" w:customStyle="1">
     <w:name w:val="&lt;trailer&gt;"/>
     <w:basedOn w:val="Normal"/>
     <w:qFormat/>
-    <w:rsid w:val="00D60BF8"/>
-    <w:pPr>
-      <w:spacing w:before="400"/>
+    <w:rsid w:val="00d60bf8"/>
+    <w:pPr>
+      <w:spacing w:before="400" w:after="0"/>
       <w:jc w:val="center"/>
     </w:pPr>
     <w:rPr>
       <w:i/>
     </w:rPr>
   </w:style>
-  <w:style w:type="paragraph" w:customStyle="1" w:styleId="p">
+  <w:style w:type="paragraph" w:styleId="P" w:customStyle="1">
     <w:name w:val="&lt;p&gt;"/>
     <w:basedOn w:val="Corpsdetexte"/>
     <w:qFormat/>
-    <w:rsid w:val="00547F4F"/>
-    <w:pPr>
-      <w:spacing w:line="240" w:lineRule="auto"/>
+    <w:rsid w:val="00547f4f"/>
+    <w:pPr>
+      <w:spacing w:lineRule="auto" w:line="240"/>
     </w:pPr>
     <w:rPr>
       <w:color w:val="00000A"/>
     </w:rPr>
   </w:style>
-  <w:style w:type="paragraph" w:customStyle="1" w:styleId="term">
+  <w:style w:type="paragraph" w:styleId="Term" w:customStyle="1">
     <w:name w:val="&lt;term&gt;"/>
     <w:basedOn w:val="Normal"/>
     <w:qFormat/>
-    <w:rsid w:val="00C265AC"/>
-    <w:pPr>
-      <w:widowControl w:val="0"/>
+    <w:rsid w:val="00c265ac"/>
+    <w:pPr>
+      <w:widowControl w:val="false"/>
       <w:pBdr>
         <w:top w:val="single" w:sz="2" w:space="6" w:color="000001"/>
         <w:left w:val="single" w:sz="2" w:space="6" w:color="000001"/>
@@ -2204,19 +2434,19 @@
       <w:textAlignment w:val="baseline"/>
     </w:pPr>
     <w:rPr>
-      <w:rFonts w:ascii="Arial" w:eastAsia="Lucida Sans Unicode" w:hAnsi="Arial" w:cs="Mangal"/>
+      <w:rFonts w:ascii="Arial" w:hAnsi="Arial" w:eastAsia="Lucida Sans Unicode" w:cs="Mangal"/>
       <w:color w:val="00000A"/>
     </w:rPr>
   </w:style>
-  <w:style w:type="paragraph" w:customStyle="1" w:styleId="epigraph">
+  <w:style w:type="paragraph" w:styleId="Epigraph" w:customStyle="1">
     <w:name w:val="&lt;epigraph&gt;"/>
     <w:basedOn w:val="Normal"/>
     <w:qFormat/>
-    <w:rsid w:val="00F9627D"/>
-    <w:pPr>
-      <w:widowControl w:val="0"/>
-      <w:spacing w:line="240" w:lineRule="auto"/>
-      <w:ind w:left="4956"/>
+    <w:rsid w:val="00f9627d"/>
+    <w:pPr>
+      <w:widowControl w:val="false"/>
+      <w:spacing w:lineRule="auto" w:line="240"/>
+      <w:ind w:left="4956" w:hanging="0"/>
       <w:jc w:val="both"/>
       <w:textAlignment w:val="baseline"/>
     </w:pPr>
@@ -2225,11 +2455,11 @@
       <w:sz w:val="22"/>
     </w:rPr>
   </w:style>
-  <w:style w:type="paragraph" w:customStyle="1" w:styleId="note">
+  <w:style w:type="paragraph" w:styleId="Note" w:customStyle="1">
     <w:name w:val="&lt;note&gt;"/>
     <w:basedOn w:val="Normal"/>
     <w:qFormat/>
-    <w:rsid w:val="003F0E9F"/>
+    <w:rsid w:val="003f0e9f"/>
     <w:pPr>
       <w:pBdr>
         <w:top w:val="dotted" w:sz="4" w:space="2" w:color="EEECE1"/>
@@ -2244,7 +2474,7 @@
       <w:rFonts w:ascii="Arial" w:hAnsi="Arial"/>
     </w:rPr>
   </w:style>
-  <w:style w:type="paragraph" w:styleId="Commentaire">
+  <w:style w:type="paragraph" w:styleId="Annotationtext">
     <w:name w:val="annotation text"/>
     <w:basedOn w:val="Normal"/>
     <w:link w:val="CommentaireCar"/>
@@ -2252,36 +2482,39 @@
     <w:semiHidden/>
     <w:unhideWhenUsed/>
     <w:qFormat/>
-    <w:rsid w:val="00B83622"/>
+    <w:rsid w:val="00b83622"/>
+    <w:pPr/>
     <w:rPr>
       <w:sz w:val="20"/>
     </w:rPr>
   </w:style>
-  <w:style w:type="paragraph" w:styleId="Objetducommentaire">
+  <w:style w:type="paragraph" w:styleId="Annotationsubject">
     <w:name w:val="annotation subject"/>
-    <w:basedOn w:val="Commentaire"/>
+    <w:basedOn w:val="Annotationtext"/>
     <w:link w:val="ObjetducommentaireCar"/>
     <w:uiPriority w:val="99"/>
     <w:semiHidden/>
     <w:unhideWhenUsed/>
     <w:qFormat/>
-    <w:rsid w:val="00B83622"/>
+    <w:rsid w:val="00b83622"/>
+    <w:pPr/>
     <w:rPr>
       <w:b/>
       <w:bCs/>
     </w:rPr>
   </w:style>
-  <w:style w:type="paragraph" w:customStyle="1" w:styleId="ab">
+  <w:style w:type="paragraph" w:styleId="Ab" w:customStyle="1">
     <w:name w:val="&lt;ab&gt;"/>
     <w:basedOn w:val="Normal"/>
     <w:qFormat/>
-    <w:rsid w:val="003A06AB"/>
+    <w:rsid w:val="003a06ab"/>
     <w:pPr>
       <w:spacing w:before="240" w:after="240"/>
       <w:jc w:val="center"/>
     </w:pPr>
-  </w:style>
-  <w:style w:type="paragraph" w:customStyle="1" w:styleId="figure">
+    <w:rPr/>
+  </w:style>
+  <w:style w:type="paragraph" w:styleId="Figure" w:customStyle="1">
     <w:name w:val="&lt;figure&gt;"/>
     <w:basedOn w:val="Normal"/>
     <w:next w:val="Corpsdetexte"/>
@@ -2300,28 +2533,33 @@
       <w:lang w:val="en-US"/>
     </w:rPr>
   </w:style>
-  <w:style w:type="paragraph" w:customStyle="1" w:styleId="form">
+  <w:style w:type="paragraph" w:styleId="Form" w:customStyle="1">
     <w:name w:val="&lt;form&gt;"/>
     <w:basedOn w:val="Normal"/>
     <w:qFormat/>
-    <w:rsid w:val="00472E6E"/>
-    <w:pPr>
-      <w:spacing w:before="360"/>
-    </w:pPr>
-  </w:style>
-  <w:style w:type="paragraph" w:customStyle="1" w:styleId="def">
+    <w:rsid w:val="00472e6e"/>
+    <w:pPr>
+      <w:spacing w:before="360" w:after="0"/>
+    </w:pPr>
+    <w:rPr/>
+  </w:style>
+  <w:style w:type="paragraph" w:styleId="Def" w:customStyle="1">
     <w:name w:val="&lt;def&gt;"/>
     <w:basedOn w:val="Normal"/>
     <w:qFormat/>
     <w:rsid w:val="00134022"/>
-  </w:style>
-  <w:style w:type="paragraph" w:customStyle="1" w:styleId="q">
+    <w:pPr/>
+    <w:rPr/>
+  </w:style>
+  <w:style w:type="paragraph" w:styleId="Q" w:customStyle="1">
     <w:name w:val="&lt;q&gt;"/>
-    <w:basedOn w:val="p"/>
-    <w:qFormat/>
-    <w:rsid w:val="00211A42"/>
-  </w:style>
-  <w:style w:type="paragraph" w:styleId="Textedebulles">
+    <w:basedOn w:val="P"/>
+    <w:qFormat/>
+    <w:rsid w:val="00211a42"/>
+    <w:pPr/>
+    <w:rPr/>
+  </w:style>
+  <w:style w:type="paragraph" w:styleId="BalloonText">
     <w:name w:val="Balloon Text"/>
     <w:basedOn w:val="Normal"/>
     <w:link w:val="TextedebullesCar1"/>
@@ -2331,7 +2569,7 @@
     <w:qFormat/>
     <w:rsid w:val="00884821"/>
     <w:pPr>
-      <w:spacing w:line="240" w:lineRule="auto"/>
+      <w:spacing w:lineRule="auto" w:line="240"/>
     </w:pPr>
     <w:rPr>
       <w:rFonts w:ascii="Segoe UI" w:hAnsi="Segoe UI" w:cs="Segoe UI"/>
@@ -2339,11 +2577,11 @@
       <w:szCs w:val="18"/>
     </w:rPr>
   </w:style>
-  <w:style w:type="paragraph" w:customStyle="1" w:styleId="titlePart">
+  <w:style w:type="paragraph" w:styleId="TitlePart" w:customStyle="1">
     <w:name w:val="&lt;titlePart&gt;"/>
     <w:basedOn w:val="Normal"/>
     <w:qFormat/>
-    <w:rsid w:val="00F16FF5"/>
+    <w:rsid w:val="00f16ff5"/>
     <w:pPr>
       <w:jc w:val="center"/>
     </w:pPr>
@@ -2353,92 +2591,123 @@
       <w:sz w:val="48"/>
     </w:rPr>
   </w:style>
-  <w:style w:type="paragraph" w:customStyle="1" w:styleId="docAuthor">
+  <w:style w:type="paragraph" w:styleId="DocAuthor" w:customStyle="1">
     <w:name w:val="&lt;docAuthor&gt;"/>
-    <w:basedOn w:val="titlePart"/>
-    <w:qFormat/>
-    <w:rsid w:val="00F16FF5"/>
-    <w:rPr>
-      <w:b w:val="0"/>
-    </w:rPr>
-  </w:style>
-  <w:style w:type="paragraph" w:customStyle="1" w:styleId="docImprint">
+    <w:basedOn w:val="TitlePart"/>
+    <w:qFormat/>
+    <w:rsid w:val="00f16ff5"/>
+    <w:pPr/>
+    <w:rPr>
+      <w:b w:val="false"/>
+    </w:rPr>
+  </w:style>
+  <w:style w:type="paragraph" w:styleId="DocImprint" w:customStyle="1">
     <w:name w:val="&lt;docImprint&gt;"/>
-    <w:basedOn w:val="titlePart"/>
-    <w:qFormat/>
-    <w:rsid w:val="00F16FF5"/>
-    <w:rPr>
-      <w:b w:val="0"/>
+    <w:basedOn w:val="TitlePart"/>
+    <w:qFormat/>
+    <w:rsid w:val="00f16ff5"/>
+    <w:pPr/>
+    <w:rPr>
+      <w:b w:val="false"/>
       <w:sz w:val="30"/>
     </w:rPr>
   </w:style>
-  <w:style w:type="paragraph" w:customStyle="1" w:styleId="docDate">
+  <w:style w:type="paragraph" w:styleId="DocDate" w:customStyle="1">
     <w:name w:val="&lt;docDate&gt;"/>
-    <w:basedOn w:val="titlePart"/>
-    <w:qFormat/>
-    <w:rsid w:val="00F16FF5"/>
-    <w:rPr>
-      <w:b w:val="0"/>
+    <w:basedOn w:val="TitlePart"/>
+    <w:qFormat/>
+    <w:rsid w:val="00f16ff5"/>
+    <w:pPr/>
+    <w:rPr>
+      <w:b w:val="false"/>
       <w:sz w:val="36"/>
     </w:rPr>
   </w:style>
-  <w:style w:type="paragraph" w:customStyle="1" w:styleId="sp">
+  <w:style w:type="paragraph" w:styleId="Sp" w:customStyle="1">
     <w:name w:val="&lt;sp&gt;"/>
-    <w:basedOn w:val="p"/>
-    <w:qFormat/>
-    <w:rsid w:val="00B121A0"/>
-    <w:pPr>
-      <w:ind w:firstLine="0"/>
-    </w:pPr>
-  </w:style>
-  <w:style w:type="paragraph" w:customStyle="1" w:styleId="En-tteetpieddepage">
+    <w:basedOn w:val="P"/>
+    <w:qFormat/>
+    <w:rsid w:val="00b121a0"/>
+    <w:pPr>
+      <w:ind w:hanging="0"/>
+    </w:pPr>
+    <w:rPr/>
+  </w:style>
+  <w:style w:type="paragraph" w:styleId="Entteetpieddepage" w:customStyle="1">
     <w:name w:val="En-tête et pied de page"/>
     <w:basedOn w:val="Normal"/>
     <w:qFormat/>
-  </w:style>
-  <w:style w:type="paragraph" w:styleId="En-tte">
-    <w:name w:val="header"/>
+    <w:pPr/>
+    <w:rPr/>
+  </w:style>
+  <w:style w:type="paragraph" w:styleId="Entte">
+    <w:name w:val="Header"/>
     <w:basedOn w:val="Normal"/>
     <w:uiPriority w:val="99"/>
     <w:unhideWhenUsed/>
-    <w:rsid w:val="00BB2877"/>
+    <w:rsid w:val="00bb2877"/>
     <w:pPr>
       <w:tabs>
-        <w:tab w:val="center" w:pos="4536"/>
-        <w:tab w:val="right" w:pos="9072"/>
+        <w:tab w:val="clear" w:pos="720"/>
+        <w:tab w:val="center" w:pos="4536" w:leader="none"/>
+        <w:tab w:val="right" w:pos="9072" w:leader="none"/>
       </w:tabs>
-      <w:spacing w:line="240" w:lineRule="auto"/>
-    </w:pPr>
+      <w:spacing w:lineRule="auto" w:line="240"/>
+    </w:pPr>
+    <w:rPr/>
   </w:style>
   <w:style w:type="paragraph" w:styleId="Pieddepage">
-    <w:name w:val="footer"/>
+    <w:name w:val="Footer"/>
     <w:basedOn w:val="Normal"/>
     <w:link w:val="PieddepageCar"/>
     <w:uiPriority w:val="99"/>
     <w:unhideWhenUsed/>
-    <w:rsid w:val="00BB2877"/>
+    <w:rsid w:val="00bb2877"/>
     <w:pPr>
       <w:tabs>
-        <w:tab w:val="center" w:pos="4536"/>
-        <w:tab w:val="right" w:pos="9072"/>
+        <w:tab w:val="clear" w:pos="720"/>
+        <w:tab w:val="center" w:pos="4536" w:leader="none"/>
+        <w:tab w:val="right" w:pos="9072" w:leader="none"/>
       </w:tabs>
-      <w:spacing w:line="240" w:lineRule="auto"/>
-    </w:pPr>
+      <w:spacing w:lineRule="auto" w:line="240"/>
+    </w:pPr>
+    <w:rPr/>
+  </w:style>
+  <w:style w:type="numbering" w:styleId="NoList" w:default="1">
+    <w:name w:val="No List"/>
+    <w:uiPriority w:val="99"/>
+    <w:semiHidden/>
+    <w:unhideWhenUsed/>
+    <w:qFormat/>
+  </w:style>
+  <w:style w:type="table" w:default="1" w:styleId="TableauNormal">
+    <w:name w:val="Normal Table"/>
+    <w:uiPriority w:val="99"/>
+    <w:semiHidden/>
+    <w:unhideWhenUsed/>
+    <w:tblPr>
+      <w:tblCellMar>
+        <w:top w:w="0" w:type="dxa"/>
+        <w:left w:w="108" w:type="dxa"/>
+        <w:bottom w:w="0" w:type="dxa"/>
+        <w:right w:w="108" w:type="dxa"/>
+      </w:tblCellMar>
+    </w:tblPr>
   </w:style>
   <w:style w:type="table" w:styleId="Grilledutableau">
     <w:name w:val="Table Grid"/>
     <w:basedOn w:val="TableauNormal"/>
     <w:uiPriority w:val="99"/>
     <w:unhideWhenUsed/>
-    <w:rsid w:val="007725A5"/>
+    <w:rsid w:val="007725a5"/>
     <w:tblPr>
       <w:tblBorders>
-        <w:top w:val="single" w:sz="4" w:space="0" w:color="auto"/>
-        <w:left w:val="single" w:sz="4" w:space="0" w:color="auto"/>
-        <w:bottom w:val="single" w:sz="4" w:space="0" w:color="auto"/>
-        <w:right w:val="single" w:sz="4" w:space="0" w:color="auto"/>
-        <w:insideH w:val="single" w:sz="4" w:space="0" w:color="auto"/>
-        <w:insideV w:val="single" w:sz="4" w:space="0" w:color="auto"/>
+        <w:top w:val="single" w:color="auto" w:sz="4" w:space="0"/>
+        <w:left w:val="single" w:color="auto" w:sz="4" w:space="0"/>
+        <w:bottom w:val="single" w:color="auto" w:sz="4" w:space="0"/>
+        <w:right w:val="single" w:color="auto" w:sz="4" w:space="0"/>
+        <w:insideH w:val="single" w:color="auto" w:sz="4" w:space="0"/>
+        <w:insideV w:val="single" w:color="auto" w:sz="4" w:space="0"/>
       </w:tblBorders>
     </w:tblPr>
   </w:style>
@@ -2448,7 +2717,7 @@
 <file path=word/theme/theme1.xml><?xml version="1.0" encoding="utf-8"?>
 <a:theme xmlns:a="http://schemas.openxmlformats.org/drawingml/2006/main" name="Thème Office">
   <a:themeElements>
-    <a:clrScheme name="Bureau">
+    <a:clrScheme name="Office">
       <a:dk1>
         <a:sysClr val="windowText" lastClr="000000"/>
       </a:dk1>
@@ -2462,7 +2731,7 @@
         <a:srgbClr val="E7E6E6"/>
       </a:lt2>
       <a:accent1>
-        <a:srgbClr val="4472C4"/>
+        <a:srgbClr val="5B9BD5"/>
       </a:accent1>
       <a:accent2>
         <a:srgbClr val="ED7D31"/>
@@ -2474,7 +2743,7 @@
         <a:srgbClr val="FFC000"/>
       </a:accent4>
       <a:accent5>
-        <a:srgbClr val="5B9BD5"/>
+        <a:srgbClr val="4472C4"/>
       </a:accent5>
       <a:accent6>
         <a:srgbClr val="70AD47"/>
@@ -2486,14 +2755,14 @@
         <a:srgbClr val="954F72"/>
       </a:folHlink>
     </a:clrScheme>
-    <a:fontScheme name="Bureau">
+    <a:fontScheme name="Office">
       <a:majorFont>
         <a:latin typeface="Calibri Light" panose="020F0302020204030204"/>
         <a:ea typeface=""/>
         <a:cs typeface=""/>
-        <a:font script="Jpan" typeface="Yu Gothic Light"/>
+        <a:font script="Jpan" typeface="游ゴシック Light"/>
         <a:font script="Hang" typeface="맑은 고딕"/>
-        <a:font script="Hans" typeface="DengXian Light"/>
+        <a:font script="Hans" typeface="等线 Light"/>
         <a:font script="Hant" typeface="新細明體"/>
         <a:font script="Arab" typeface="Times New Roman"/>
         <a:font script="Hebr" typeface="Times New Roman"/>
@@ -2526,9 +2795,9 @@
         <a:latin typeface="Calibri" panose="020F0502020204030204"/>
         <a:ea typeface=""/>
         <a:cs typeface=""/>
-        <a:font script="Jpan" typeface="Yu Mincho"/>
+        <a:font script="Jpan" typeface="游明朝"/>
         <a:font script="Hang" typeface="맑은 고딕"/>
-        <a:font script="Hans" typeface="DengXian"/>
+        <a:font script="Hans" typeface="等线"/>
         <a:font script="Hant" typeface="新細明體"/>
         <a:font script="Arab" typeface="Arial"/>
         <a:font script="Hebr" typeface="Arial"/>
@@ -2558,7 +2827,7 @@
         <a:font script="Geor" typeface="Sylfaen"/>
       </a:minorFont>
     </a:fontScheme>
-    <a:fmtScheme name="Bureau">
+    <a:fmtScheme name="Office">
       <a:fillStyleLst>
         <a:solidFill>
           <a:schemeClr val="phClr"/>
@@ -2704,16 +2973,4 @@
     </a:ext>
   </a:extLst>
 </a:theme>
-</file>
-
-<file path=customXml/item1.xml><?xml version="1.0" encoding="utf-8"?>
-<b:Sources xmlns:b="http://schemas.openxmlformats.org/officeDocument/2006/bibliography" xmlns="http://schemas.openxmlformats.org/officeDocument/2006/bibliography" SelectedStyle="\APASixthEditionOfficeOnline.xsl" StyleName="APA" Version="6"/>
-</file>
-
-<file path=customXml/itemProps1.xml><?xml version="1.0" encoding="utf-8"?>
-<ds:datastoreItem xmlns:ds="http://schemas.openxmlformats.org/officeDocument/2006/customXml" ds:itemID="{04FC71E1-5F5E-4FD2-9295-6E7385E91F7C}">
-  <ds:schemaRefs>
-    <ds:schemaRef ds:uri="http://schemas.openxmlformats.org/officeDocument/2006/bibliography"/>
-  </ds:schemaRefs>
-</ds:datastoreItem>
 </file>
</xml_diff>